<commit_message>
Many bug fixes, additions and formatting issues in the exercises
</commit_message>
<xml_diff>
--- a/1. First-Steps-in-Coding/1. First-Steps-in-Coding-Exercises.docx
+++ b/1. First-Steps-in-Coding/1. First-Steps-in-Coding-Exercises.docx
@@ -1,14 +1,16 @@
 
 <file path=word/document.xml><?xml version="1.0" encoding="utf-8"?>
-<w:document xmlns:wpc="http://schemas.microsoft.com/office/word/2010/wordprocessingCanvas" xmlns:cx="http://schemas.microsoft.com/office/drawing/2014/chartex" xmlns:cx1="http://schemas.microsoft.com/office/drawing/2015/9/8/chartex" xmlns:mc="http://schemas.openxmlformats.org/markup-compatibility/2006" xmlns:o="urn:schemas-microsoft-com:office:office" xmlns:r="http://schemas.openxmlformats.org/officeDocument/2006/relationships" xmlns:m="http://schemas.openxmlformats.org/officeDocument/2006/math" xmlns:v="urn:schemas-microsoft-com:vml" xmlns:wp14="http://schemas.microsoft.com/office/word/2010/wordprocessingDrawing" xmlns:wp="http://schemas.openxmlformats.org/drawingml/2006/wordprocessingDrawing" xmlns:w10="urn:schemas-microsoft-com:office:word" xmlns:w="http://schemas.openxmlformats.org/wordprocessingml/2006/main" xmlns:w14="http://schemas.microsoft.com/office/word/2010/wordml" xmlns:w15="http://schemas.microsoft.com/office/word/2012/wordml" xmlns:w16se="http://schemas.microsoft.com/office/word/2015/wordml/symex" xmlns:wpg="http://schemas.microsoft.com/office/word/2010/wordprocessingGroup" xmlns:wpi="http://schemas.microsoft.com/office/word/2010/wordprocessingInk" xmlns:wne="http://schemas.microsoft.com/office/word/2006/wordml" xmlns:wps="http://schemas.microsoft.com/office/word/2010/wordprocessingShape" mc:Ignorable="w14 w15 w16se wp14">
+<w:document xmlns:wpc="http://schemas.microsoft.com/office/word/2010/wordprocessingCanvas" xmlns:cx="http://schemas.microsoft.com/office/drawing/2014/chartex" xmlns:cx1="http://schemas.microsoft.com/office/drawing/2015/9/8/chartex" xmlns:cx2="http://schemas.microsoft.com/office/drawing/2015/10/21/chartex" xmlns:cx3="http://schemas.microsoft.com/office/drawing/2016/5/9/chartex" xmlns:cx4="http://schemas.microsoft.com/office/drawing/2016/5/10/chartex" xmlns:cx5="http://schemas.microsoft.com/office/drawing/2016/5/11/chartex" xmlns:mc="http://schemas.openxmlformats.org/markup-compatibility/2006" xmlns:o="urn:schemas-microsoft-com:office:office" xmlns:r="http://schemas.openxmlformats.org/officeDocument/2006/relationships" xmlns:m="http://schemas.openxmlformats.org/officeDocument/2006/math" xmlns:v="urn:schemas-microsoft-com:vml" xmlns:wp14="http://schemas.microsoft.com/office/word/2010/wordprocessingDrawing" xmlns:wp="http://schemas.openxmlformats.org/drawingml/2006/wordprocessingDrawing" xmlns:w10="urn:schemas-microsoft-com:office:word" xmlns:w="http://schemas.openxmlformats.org/wordprocessingml/2006/main" xmlns:w14="http://schemas.microsoft.com/office/word/2010/wordml" xmlns:w15="http://schemas.microsoft.com/office/word/2012/wordml" xmlns:w16se="http://schemas.microsoft.com/office/word/2015/wordml/symex" xmlns:wpg="http://schemas.microsoft.com/office/word/2010/wordprocessingGroup" xmlns:wpi="http://schemas.microsoft.com/office/word/2010/wordprocessingInk" xmlns:wne="http://schemas.microsoft.com/office/word/2006/wordml" xmlns:wps="http://schemas.microsoft.com/office/word/2010/wordprocessingShape" mc:Ignorable="w14 w15 w16se wp14">
   <w:body>
     <w:p>
       <w:pPr>
-        <w:pStyle w:val="1"/>
-        <w:rPr>
-          <w:lang w:val="bg-BG"/>
-        </w:rPr>
-      </w:pPr>
+        <w:pStyle w:val="Heading1"/>
+        <w:rPr>
+          <w:lang w:val="bg-BG"/>
+        </w:rPr>
+      </w:pPr>
+      <w:bookmarkStart w:id="0" w:name="_GoBack"/>
+      <w:bookmarkEnd w:id="0"/>
       <w:r>
         <w:rPr>
           <w:lang w:val="bg-BG"/>
@@ -77,14 +79,14 @@
       <w:hyperlink r:id="rId8" w:history="1">
         <w:r>
           <w:rPr>
-            <w:rStyle w:val="a9"/>
+            <w:rStyle w:val="Hyperlink"/>
             <w:lang w:val="bg-BG"/>
           </w:rPr>
           <w:t xml:space="preserve">„Основи на програмирането“ @ </w:t>
         </w:r>
         <w:r>
           <w:rPr>
-            <w:rStyle w:val="a9"/>
+            <w:rStyle w:val="Hyperlink"/>
             <w:noProof/>
             <w:lang w:val="bg-BG"/>
           </w:rPr>
@@ -100,7 +102,7 @@
     </w:p>
     <w:p>
       <w:pPr>
-        <w:pStyle w:val="2"/>
+        <w:pStyle w:val="Heading2"/>
       </w:pPr>
       <w:r>
         <w:t xml:space="preserve">Конзолна програмка </w:t>
@@ -109,7 +111,7 @@
         <w:rPr>
           <w:lang w:val="en-US"/>
         </w:rPr>
-        <w:t>“Hello C#”</w:t>
+        <w:t>“Hello”</w:t>
       </w:r>
     </w:p>
     <w:p>
@@ -130,15 +132,14 @@
           <w:bCs/>
           <w:lang w:val="bg-BG"/>
         </w:rPr>
-        <w:t>конзолна Python</w:t>
+        <w:t xml:space="preserve">конзолна </w:t>
       </w:r>
       <w:r>
         <w:rPr>
           <w:b/>
           <w:bCs/>
-          <w:lang w:val="bg-BG"/>
-        </w:rPr>
-        <w:t xml:space="preserve"> </w:t>
+        </w:rPr>
+        <w:t>Python</w:t>
       </w:r>
       <w:r>
         <w:rPr>
@@ -146,49 +147,59 @@
           <w:bCs/>
           <w:lang w:val="bg-BG"/>
         </w:rPr>
-        <w:t>програма</w:t>
-      </w:r>
-      <w:r>
-        <w:rPr>
-          <w:lang w:val="bg-BG"/>
-        </w:rPr>
-        <w:t xml:space="preserve">, която отпечатва текста </w:t>
-      </w:r>
-      <w:r>
-        <w:rPr>
-          <w:lang w:val="bg-BG"/>
-        </w:rPr>
-        <w:t>“</w:t>
+        <w:t xml:space="preserve"> </w:t>
       </w:r>
       <w:r>
         <w:rPr>
           <w:b/>
           <w:bCs/>
-        </w:rPr>
-        <w:t>Hello</w:t>
+          <w:lang w:val="bg-BG"/>
+        </w:rPr>
+        <w:t>програма</w:t>
+      </w:r>
+      <w:r>
+        <w:rPr>
+          <w:bCs/>
+        </w:rPr>
+        <w:t xml:space="preserve"> </w:t>
+      </w:r>
+      <w:r>
+        <w:rPr>
+          <w:bCs/>
+          <w:lang w:val="bg-BG"/>
+        </w:rPr>
+        <w:t>с име</w:t>
+      </w:r>
+      <w:r>
+        <w:rPr>
+          <w:bCs/>
+        </w:rPr>
+        <w:t xml:space="preserve"> </w:t>
+      </w:r>
+      <w:r>
+        <w:rPr>
+          <w:rStyle w:val="CodeChar"/>
+        </w:rPr>
+        <w:t>hello.py</w:t>
+      </w:r>
+      <w:r>
+        <w:rPr>
+          <w:lang w:val="bg-BG"/>
+        </w:rPr>
+        <w:t xml:space="preserve">, която отпечатва текста </w:t>
+      </w:r>
+      <w:r>
+        <w:rPr>
+          <w:lang w:val="bg-BG"/>
+        </w:rPr>
+        <w:t>“</w:t>
       </w:r>
       <w:r>
         <w:rPr>
           <w:b/>
           <w:bCs/>
-          <w:lang w:val="bg-BG"/>
-        </w:rPr>
-        <w:t xml:space="preserve"> </w:t>
-      </w:r>
-      <w:r>
-        <w:rPr>
-          <w:b/>
-          <w:bCs/>
-        </w:rPr>
-        <w:t>C</w:t>
-      </w:r>
-      <w:r>
-        <w:rPr>
-          <w:b/>
-          <w:bCs/>
-          <w:lang w:val="bg-BG"/>
-        </w:rPr>
-        <w:t>#</w:t>
+        </w:rPr>
+        <w:t>Hello</w:t>
       </w:r>
       <w:r>
         <w:rPr>
@@ -205,7 +216,7 @@
     </w:p>
     <w:p>
       <w:pPr>
-        <w:pStyle w:val="ac"/>
+        <w:pStyle w:val="ListParagraph"/>
         <w:numPr>
           <w:ilvl w:val="0"/>
           <w:numId w:val="13"/>
@@ -218,58 +229,105 @@
         <w:rPr>
           <w:lang w:val="bg-BG"/>
         </w:rPr>
-        <w:t xml:space="preserve">В </w:t>
+        <w:t xml:space="preserve">Създайте </w:t>
       </w:r>
       <w:r>
         <w:rPr>
           <w:b/>
-          <w:bCs/>
-          <w:lang w:val="bg-BG"/>
-        </w:rPr>
-        <w:t>началото на файла</w:t>
-      </w:r>
-      <w:r>
-        <w:rPr>
-          <w:lang w:val="bg-BG"/>
-        </w:rPr>
-        <w:t xml:space="preserve"> си напишете програмния код</w:t>
-      </w:r>
-      <w:r>
-        <w:rPr>
-          <w:lang w:val="bg-BG"/>
-        </w:rPr>
-        <w:t xml:space="preserve"> (</w:t>
-      </w:r>
-      <w:r>
-        <w:rPr>
-          <w:lang w:val="bg-BG"/>
-        </w:rPr>
-        <w:t>командите</w:t>
-      </w:r>
-      <w:bookmarkStart w:id="0" w:name="_GoBack"/>
-      <w:bookmarkEnd w:id="0"/>
-      <w:r>
-        <w:rPr>
-          <w:lang w:val="bg-BG"/>
-        </w:rPr>
-        <w:t>)</w:t>
-      </w:r>
-      <w:r>
-        <w:rPr>
-          <w:lang w:val="bg-BG"/>
-        </w:rPr>
-        <w:t xml:space="preserve"> на езика Python</w:t>
-      </w:r>
-      <w:r>
-        <w:rPr>
-          <w:lang w:val="bg-BG"/>
-        </w:rPr>
-        <w:t>.</w:t>
+          <w:lang w:val="bg-BG"/>
+        </w:rPr>
+        <w:t>нов проект</w:t>
+      </w:r>
+      <w:r>
+        <w:rPr>
+          <w:lang w:val="bg-BG"/>
+        </w:rPr>
+        <w:t xml:space="preserve"> </w:t>
+      </w:r>
+      <w:r>
+        <w:rPr>
+          <w:b/>
+          <w:lang w:val="bg-BG"/>
+        </w:rPr>
+        <w:t xml:space="preserve">в </w:t>
+      </w:r>
+      <w:r>
+        <w:rPr>
+          <w:b/>
+          <w:noProof/>
+        </w:rPr>
+        <w:t>PyCharm</w:t>
+      </w:r>
+      <w:r>
+        <w:t xml:space="preserve">. </w:t>
+      </w:r>
+      <w:r>
+        <w:rPr>
+          <w:lang w:val="bg-BG"/>
+        </w:rPr>
+        <w:t xml:space="preserve">Изберете от главното меню </w:t>
+      </w:r>
+      <w:r>
+        <w:t xml:space="preserve">[File] </w:t>
+      </w:r>
+      <w:r>
+        <w:sym w:font="Wingdings" w:char="F0E0"/>
+      </w:r>
+      <w:r>
+        <w:t xml:space="preserve"> [New Project …]:</w:t>
       </w:r>
     </w:p>
     <w:p>
       <w:pPr>
-        <w:pStyle w:val="ac"/>
+        <w:jc w:val="center"/>
+        <w:rPr>
+          <w:lang w:val="bg-BG"/>
+        </w:rPr>
+      </w:pPr>
+      <w:r>
+        <w:rPr>
+          <w:lang w:val="bg-BG"/>
+        </w:rPr>
+        <w:drawing>
+          <wp:inline distT="0" distB="0" distL="0" distR="0" wp14:anchorId="2698F531" wp14:editId="366B929E">
+            <wp:extent cx="4793566" cy="1498852"/>
+            <wp:effectExtent l="0" t="0" r="7620" b="6350"/>
+            <wp:docPr id="7" name="Picture 7"/>
+            <wp:cNvGraphicFramePr>
+              <a:graphicFrameLocks xmlns:a="http://schemas.openxmlformats.org/drawingml/2006/main" noChangeAspect="1"/>
+            </wp:cNvGraphicFramePr>
+            <a:graphic xmlns:a="http://schemas.openxmlformats.org/drawingml/2006/main">
+              <a:graphicData uri="http://schemas.openxmlformats.org/drawingml/2006/picture">
+                <pic:pic xmlns:pic="http://schemas.openxmlformats.org/drawingml/2006/picture">
+                  <pic:nvPicPr>
+                    <pic:cNvPr id="1" name=""/>
+                    <pic:cNvPicPr/>
+                  </pic:nvPicPr>
+                  <pic:blipFill>
+                    <a:blip r:embed="rId9"/>
+                    <a:stretch>
+                      <a:fillRect/>
+                    </a:stretch>
+                  </pic:blipFill>
+                  <pic:spPr>
+                    <a:xfrm>
+                      <a:off x="0" y="0"/>
+                      <a:ext cx="4821747" cy="1507663"/>
+                    </a:xfrm>
+                    <a:prstGeom prst="rect">
+                      <a:avLst/>
+                    </a:prstGeom>
+                  </pic:spPr>
+                </pic:pic>
+              </a:graphicData>
+            </a:graphic>
+          </wp:inline>
+        </w:drawing>
+      </w:r>
+    </w:p>
+    <w:p>
+      <w:pPr>
+        <w:pStyle w:val="ListParagraph"/>
         <w:numPr>
           <w:ilvl w:val="0"/>
           <w:numId w:val="13"/>
@@ -282,7 +340,360 @@
         <w:rPr>
           <w:lang w:val="bg-BG"/>
         </w:rPr>
-        <w:t xml:space="preserve">Напишете следния програмен код (команда за печатане на текста </w:t>
+        <w:t xml:space="preserve">Създайте </w:t>
+      </w:r>
+      <w:r>
+        <w:rPr>
+          <w:b/>
+          <w:lang w:val="bg-BG"/>
+        </w:rPr>
+        <w:t>нов файл</w:t>
+      </w:r>
+      <w:r>
+        <w:rPr>
+          <w:lang w:val="bg-BG"/>
+        </w:rPr>
+        <w:t xml:space="preserve"> с име </w:t>
+      </w:r>
+      <w:r>
+        <w:rPr>
+          <w:rStyle w:val="CodeChar"/>
+        </w:rPr>
+        <w:t>hello.py</w:t>
+      </w:r>
+      <w:r>
+        <w:t xml:space="preserve"> </w:t>
+      </w:r>
+      <w:r>
+        <w:rPr>
+          <w:lang w:val="bg-BG"/>
+        </w:rPr>
+        <w:t>във вашия проект:</w:t>
+      </w:r>
+    </w:p>
+    <w:p>
+      <w:pPr>
+        <w:jc w:val="center"/>
+        <w:rPr>
+          <w:lang w:val="bg-BG"/>
+        </w:rPr>
+      </w:pPr>
+      <w:r>
+        <w:rPr>
+          <w:lang w:val="bg-BG"/>
+        </w:rPr>
+        <w:drawing>
+          <wp:inline distT="0" distB="0" distL="0" distR="0" wp14:anchorId="523644E5" wp14:editId="07D44EC7">
+            <wp:extent cx="4786534" cy="1943738"/>
+            <wp:effectExtent l="19050" t="19050" r="14605" b="18415"/>
+            <wp:docPr id="8" name="Picture 8"/>
+            <wp:cNvGraphicFramePr>
+              <a:graphicFrameLocks xmlns:a="http://schemas.openxmlformats.org/drawingml/2006/main" noChangeAspect="1"/>
+            </wp:cNvGraphicFramePr>
+            <a:graphic xmlns:a="http://schemas.openxmlformats.org/drawingml/2006/main">
+              <a:graphicData uri="http://schemas.openxmlformats.org/drawingml/2006/picture">
+                <pic:pic xmlns:pic="http://schemas.openxmlformats.org/drawingml/2006/picture">
+                  <pic:nvPicPr>
+                    <pic:cNvPr id="1" name=""/>
+                    <pic:cNvPicPr/>
+                  </pic:nvPicPr>
+                  <pic:blipFill>
+                    <a:blip r:embed="rId10"/>
+                    <a:stretch>
+                      <a:fillRect/>
+                    </a:stretch>
+                  </pic:blipFill>
+                  <pic:spPr>
+                    <a:xfrm>
+                      <a:off x="0" y="0"/>
+                      <a:ext cx="4795402" cy="1947339"/>
+                    </a:xfrm>
+                    <a:prstGeom prst="rect">
+                      <a:avLst/>
+                    </a:prstGeom>
+                    <a:ln>
+                      <a:solidFill>
+                        <a:schemeClr val="bg1">
+                          <a:lumMod val="85000"/>
+                        </a:schemeClr>
+                      </a:solidFill>
+                    </a:ln>
+                  </pic:spPr>
+                </pic:pic>
+              </a:graphicData>
+            </a:graphic>
+          </wp:inline>
+        </w:drawing>
+      </w:r>
+    </w:p>
+    <w:p>
+      <w:r>
+        <w:rPr>
+          <w:lang w:val="bg-BG"/>
+        </w:rPr>
+        <w:t xml:space="preserve">Задайте име </w:t>
+      </w:r>
+      <w:r>
+        <w:t>“</w:t>
+      </w:r>
+      <w:r>
+        <w:rPr>
+          <w:rStyle w:val="CodeChar"/>
+        </w:rPr>
+        <w:t>hello</w:t>
+      </w:r>
+      <w:r>
+        <w:t>”</w:t>
+      </w:r>
+      <w:r>
+        <w:rPr>
+          <w:lang w:val="bg-BG"/>
+        </w:rPr>
+        <w:t xml:space="preserve"> за новия</w:t>
+      </w:r>
+      <w:r>
+        <w:t xml:space="preserve"> </w:t>
+      </w:r>
+      <w:r>
+        <w:rPr>
+          <w:lang w:val="bg-BG"/>
+        </w:rPr>
+        <w:t>файл.</w:t>
+      </w:r>
+    </w:p>
+    <w:p>
+      <w:pPr>
+        <w:jc w:val="center"/>
+        <w:rPr>
+          <w:lang w:val="bg-BG"/>
+        </w:rPr>
+      </w:pPr>
+      <w:r>
+        <w:rPr>
+          <w:noProof/>
+        </w:rPr>
+        <w:drawing>
+          <wp:inline distT="0" distB="0" distL="0" distR="0" wp14:anchorId="456BF465" wp14:editId="1C7D956F">
+            <wp:extent cx="2865600" cy="1609200"/>
+            <wp:effectExtent l="0" t="0" r="0" b="0"/>
+            <wp:docPr id="9" name="Picture 9" descr="https://puu.sh/uyrLR/b8a22209ce.png"/>
+            <wp:cNvGraphicFramePr>
+              <a:graphicFrameLocks xmlns:a="http://schemas.openxmlformats.org/drawingml/2006/main" noChangeAspect="1"/>
+            </wp:cNvGraphicFramePr>
+            <a:graphic xmlns:a="http://schemas.openxmlformats.org/drawingml/2006/main">
+              <a:graphicData uri="http://schemas.openxmlformats.org/drawingml/2006/picture">
+                <pic:pic xmlns:pic="http://schemas.openxmlformats.org/drawingml/2006/picture">
+                  <pic:nvPicPr>
+                    <pic:cNvPr id="0" name="Picture 1" descr="https://puu.sh/uyrLR/b8a22209ce.png"/>
+                    <pic:cNvPicPr>
+                      <a:picLocks noChangeAspect="1" noChangeArrowheads="1"/>
+                    </pic:cNvPicPr>
+                  </pic:nvPicPr>
+                  <pic:blipFill>
+                    <a:blip r:embed="rId11">
+                      <a:extLst>
+                        <a:ext uri="{28A0092B-C50C-407E-A947-70E740481C1C}">
+                          <a14:useLocalDpi xmlns:a14="http://schemas.microsoft.com/office/drawing/2010/main" val="0"/>
+                        </a:ext>
+                      </a:extLst>
+                    </a:blip>
+                    <a:srcRect/>
+                    <a:stretch>
+                      <a:fillRect/>
+                    </a:stretch>
+                  </pic:blipFill>
+                  <pic:spPr bwMode="auto">
+                    <a:xfrm>
+                      <a:off x="0" y="0"/>
+                      <a:ext cx="2865600" cy="1609200"/>
+                    </a:xfrm>
+                    <a:prstGeom prst="rect">
+                      <a:avLst/>
+                    </a:prstGeom>
+                    <a:noFill/>
+                    <a:ln>
+                      <a:noFill/>
+                    </a:ln>
+                  </pic:spPr>
+                </pic:pic>
+              </a:graphicData>
+            </a:graphic>
+          </wp:inline>
+        </w:drawing>
+      </w:r>
+    </w:p>
+    <w:p>
+      <w:pPr>
+        <w:rPr>
+          <w:lang w:val="bg-BG"/>
+        </w:rPr>
+      </w:pPr>
+      <w:r>
+        <w:rPr>
+          <w:lang w:val="bg-BG"/>
+        </w:rPr>
+        <w:t xml:space="preserve">След потвърждение ще бъде създаден </w:t>
+      </w:r>
+      <w:r>
+        <w:rPr>
+          <w:lang w:val="bg-BG"/>
+        </w:rPr>
+        <w:t xml:space="preserve">файл </w:t>
+      </w:r>
+      <w:r>
+        <w:t>“</w:t>
+      </w:r>
+      <w:r>
+        <w:rPr>
+          <w:rStyle w:val="CodeChar"/>
+        </w:rPr>
+        <w:t>hello.py</w:t>
+      </w:r>
+      <w:r>
+        <w:t xml:space="preserve">”. </w:t>
+      </w:r>
+      <w:r>
+        <w:rPr>
+          <w:noProof/>
+        </w:rPr>
+        <w:t>PyCharm</w:t>
+      </w:r>
+      <w:r>
+        <w:t xml:space="preserve"> </w:t>
+      </w:r>
+      <w:r>
+        <w:rPr>
+          <w:lang w:val="bg-BG"/>
+        </w:rPr>
+        <w:t xml:space="preserve">ще добави автоматично окончанието </w:t>
+      </w:r>
+      <w:r>
+        <w:rPr>
+          <w:noProof/>
+        </w:rPr>
+        <w:t>“</w:t>
+      </w:r>
+      <w:r>
+        <w:rPr>
+          <w:rStyle w:val="CodeChar"/>
+        </w:rPr>
+        <w:t>.py</w:t>
+      </w:r>
+      <w:r>
+        <w:rPr>
+          <w:noProof/>
+        </w:rPr>
+        <w:t>”</w:t>
+      </w:r>
+      <w:r>
+        <w:rPr>
+          <w:noProof/>
+        </w:rPr>
+        <w:t>,</w:t>
+      </w:r>
+      <w:r>
+        <w:rPr>
+          <w:lang w:val="bg-BG"/>
+        </w:rPr>
+        <w:t xml:space="preserve"> така че не е нужно да го пишете изрично.</w:t>
+      </w:r>
+    </w:p>
+    <w:p>
+      <w:pPr>
+        <w:pStyle w:val="ListParagraph"/>
+        <w:numPr>
+          <w:ilvl w:val="0"/>
+          <w:numId w:val="13"/>
+        </w:numPr>
+        <w:rPr>
+          <w:lang w:val="bg-BG"/>
+        </w:rPr>
+      </w:pPr>
+      <w:r>
+        <w:rPr>
+          <w:lang w:val="bg-BG"/>
+        </w:rPr>
+        <w:t xml:space="preserve">В </w:t>
+      </w:r>
+      <w:r>
+        <w:rPr>
+          <w:bCs/>
+          <w:lang w:val="bg-BG"/>
+        </w:rPr>
+        <w:t>началото на файла</w:t>
+      </w:r>
+      <w:r>
+        <w:rPr>
+          <w:lang w:val="bg-BG"/>
+        </w:rPr>
+        <w:t xml:space="preserve"> </w:t>
+      </w:r>
+      <w:r>
+        <w:rPr>
+          <w:rStyle w:val="CodeChar"/>
+        </w:rPr>
+        <w:t>hello.py</w:t>
+      </w:r>
+      <w:r>
+        <w:t xml:space="preserve"> </w:t>
+      </w:r>
+      <w:r>
+        <w:rPr>
+          <w:lang w:val="bg-BG"/>
+        </w:rPr>
+        <w:t xml:space="preserve">напишете </w:t>
+      </w:r>
+      <w:r>
+        <w:rPr>
+          <w:b/>
+          <w:lang w:val="bg-BG"/>
+        </w:rPr>
+        <w:t>програмния код</w:t>
+      </w:r>
+      <w:r>
+        <w:rPr>
+          <w:lang w:val="bg-BG"/>
+        </w:rPr>
+        <w:t xml:space="preserve"> (</w:t>
+      </w:r>
+      <w:r>
+        <w:t xml:space="preserve">Python </w:t>
+      </w:r>
+      <w:r>
+        <w:rPr>
+          <w:lang w:val="bg-BG"/>
+        </w:rPr>
+        <w:t>командите</w:t>
+      </w:r>
+      <w:r>
+        <w:rPr>
+          <w:lang w:val="bg-BG"/>
+        </w:rPr>
+        <w:t xml:space="preserve">) за </w:t>
+      </w:r>
+      <w:r>
+        <w:rPr>
+          <w:lang w:val="bg-BG"/>
+        </w:rPr>
+        <w:t>отпечатване</w:t>
+      </w:r>
+      <w:r>
+        <w:rPr>
+          <w:lang w:val="bg-BG"/>
+        </w:rPr>
+        <w:t xml:space="preserve"> на </w:t>
+      </w:r>
+      <w:r>
+        <w:rPr>
+          <w:lang w:val="bg-BG"/>
+        </w:rPr>
+        <w:t xml:space="preserve">конзолата на </w:t>
+      </w:r>
+      <w:r>
+        <w:rPr>
+          <w:lang w:val="bg-BG"/>
+        </w:rPr>
+        <w:t xml:space="preserve">текста </w:t>
       </w:r>
       <w:r>
         <w:rPr>
@@ -305,33 +716,18 @@
           <w:bCs/>
           <w:lang w:val="bg-BG"/>
         </w:rPr>
-        <w:t xml:space="preserve"> </w:t>
-      </w:r>
-      <w:r>
-        <w:rPr>
-          <w:b/>
-          <w:bCs/>
-        </w:rPr>
-        <w:t>C</w:t>
-      </w:r>
-      <w:r>
-        <w:rPr>
-          <w:b/>
-          <w:bCs/>
-          <w:lang w:val="bg-BG"/>
-        </w:rPr>
-        <w:t>#"</w:t>
-      </w:r>
-      <w:r>
-        <w:rPr>
-          <w:lang w:val="bg-BG"/>
-        </w:rPr>
-        <w:t>):</w:t>
+        <w:t>"</w:t>
+      </w:r>
+      <w:r>
+        <w:rPr>
+          <w:lang w:val="bg-BG"/>
+        </w:rPr>
+        <w:t>:</w:t>
       </w:r>
     </w:p>
     <w:tbl>
       <w:tblPr>
-        <w:tblStyle w:val="ae"/>
+        <w:tblStyle w:val="TableGrid"/>
         <w:tblW w:w="8930" w:type="dxa"/>
         <w:tblInd w:w="704" w:type="dxa"/>
         <w:tblLook w:val="04A0" w:firstRow="1" w:lastRow="0" w:firstColumn="1" w:lastColumn="0" w:noHBand="0" w:noVBand="1"/>
@@ -363,65 +759,15 @@
     </w:tbl>
     <w:p>
       <w:pPr>
-        <w:pStyle w:val="ac"/>
-        <w:numPr>
-          <w:ilvl w:val="0"/>
-          <w:numId w:val="13"/>
-        </w:numPr>
-        <w:rPr>
-          <w:lang w:val="bg-BG"/>
-        </w:rPr>
-      </w:pPr>
-      <w:r>
-        <w:rPr>
-          <w:b/>
-          <w:bCs/>
-          <w:lang w:val="bg-BG"/>
-        </w:rPr>
-        <w:t>Стартирайте</w:t>
-      </w:r>
-      <w:r>
-        <w:rPr>
-          <w:lang w:val="bg-BG"/>
-        </w:rPr>
-        <w:t xml:space="preserve"> програмата с натискане на </w:t>
-      </w:r>
-      <w:r>
-        <w:rPr>
-          <w:b/>
-          <w:bCs/>
-        </w:rPr>
-        <w:t>[</w:t>
-      </w:r>
-      <w:r>
-        <w:rPr>
-          <w:b/>
-          <w:bCs/>
-        </w:rPr>
-        <w:t>Alt+Shift</w:t>
-      </w:r>
-      <w:r>
-        <w:rPr>
-          <w:b/>
-          <w:bCs/>
-        </w:rPr>
-        <w:t>+F10</w:t>
-      </w:r>
-      <w:r>
-        <w:rPr>
-          <w:b/>
-          <w:bCs/>
-        </w:rPr>
-        <w:t>]</w:t>
-      </w:r>
-      <w:r>
-        <w:t xml:space="preserve">. </w:t>
-      </w:r>
-      <w:r>
-        <w:rPr>
-          <w:lang w:val="bg-BG"/>
-        </w:rPr>
-        <w:t>Трябва да получите следния резултат:</w:t>
+        <w:rPr>
+          <w:lang w:val="bg-BG"/>
+        </w:rPr>
+      </w:pPr>
+      <w:r>
+        <w:rPr>
+          <w:lang w:val="bg-BG"/>
+        </w:rPr>
+        <w:t>Кодът ще изглежда като на картинката:</w:t>
       </w:r>
     </w:p>
     <w:p>
@@ -435,394 +781,12 @@
         <w:rPr>
           <w:noProof/>
         </w:rPr>
-        <w:drawing>
-          <wp:inline distT="0" distB="0" distL="0" distR="0" wp14:anchorId="27BF6E28" wp14:editId="68557472">
-            <wp:extent cx="3437712" cy="832485"/>
-            <wp:effectExtent l="0" t="0" r="0" b="5715"/>
-            <wp:docPr id="5" name="Picture 4"/>
-            <wp:cNvGraphicFramePr>
-              <a:graphicFrameLocks xmlns:a="http://schemas.openxmlformats.org/drawingml/2006/main" noChangeAspect="1"/>
-            </wp:cNvGraphicFramePr>
-            <a:graphic xmlns:a="http://schemas.openxmlformats.org/drawingml/2006/main">
-              <a:graphicData uri="http://schemas.openxmlformats.org/drawingml/2006/picture">
-                <pic:pic xmlns:pic="http://schemas.openxmlformats.org/drawingml/2006/picture">
-                  <pic:nvPicPr>
-                    <pic:cNvPr id="5" name="Picture 4"/>
-                    <pic:cNvPicPr>
-                      <a:picLocks noChangeAspect="1"/>
-                    </pic:cNvPicPr>
-                  </pic:nvPicPr>
-                  <pic:blipFill rotWithShape="1">
-                    <a:blip r:embed="rId9">
-                      <a:extLst>
-                        <a:ext uri="{28A0092B-C50C-407E-A947-70E740481C1C}">
-                          <a14:useLocalDpi xmlns:a14="http://schemas.microsoft.com/office/drawing/2010/main" val="0"/>
-                        </a:ext>
-                      </a:extLst>
-                    </a:blip>
-                    <a:srcRect l="4477" t="15458" r="77432" b="58179"/>
-                    <a:stretch/>
-                  </pic:blipFill>
-                  <pic:spPr bwMode="auto">
-                    <a:xfrm>
-                      <a:off x="0" y="0"/>
-                      <a:ext cx="3487170" cy="844462"/>
-                    </a:xfrm>
-                    <a:prstGeom prst="rect">
-                      <a:avLst/>
-                    </a:prstGeom>
-                    <a:ln>
-                      <a:noFill/>
-                    </a:ln>
-                    <a:extLst>
-                      <a:ext uri="{53640926-AAD7-44D8-BBD7-CCE9431645EC}">
-                        <a14:shadowObscured xmlns:a14="http://schemas.microsoft.com/office/drawing/2010/main"/>
-                      </a:ext>
-                    </a:extLst>
-                  </pic:spPr>
-                </pic:pic>
-              </a:graphicData>
-            </a:graphic>
-          </wp:inline>
-        </w:drawing>
-      </w:r>
-    </w:p>
-    <w:p>
-      <w:pPr>
-        <w:pStyle w:val="ac"/>
-        <w:numPr>
-          <w:ilvl w:val="0"/>
-          <w:numId w:val="13"/>
-        </w:numPr>
-        <w:spacing w:after="0"/>
-        <w:rPr>
-          <w:lang w:val="bg-BG"/>
-        </w:rPr>
-      </w:pPr>
-      <w:r>
-        <w:rPr>
-          <w:b/>
-          <w:bCs/>
-          <w:lang w:val="bg-BG"/>
-        </w:rPr>
-        <w:t>Тествайте</w:t>
-      </w:r>
-      <w:r>
-        <w:rPr>
-          <w:lang w:val="bg-BG"/>
-        </w:rPr>
-        <w:t xml:space="preserve"> решението на тази задача в онлайн </w:t>
-      </w:r>
-      <w:r>
-        <w:t>judge</w:t>
-      </w:r>
-      <w:r>
-        <w:rPr>
-          <w:lang w:val="bg-BG"/>
-        </w:rPr>
-        <w:t xml:space="preserve"> </w:t>
-      </w:r>
-      <w:r>
-        <w:rPr>
-          <w:lang w:val="bg-BG"/>
-        </w:rPr>
-        <w:t xml:space="preserve">системата на </w:t>
-      </w:r>
-      <w:r>
-        <w:rPr>
-          <w:noProof/>
-          <w:lang w:val="bg-BG"/>
-        </w:rPr>
-        <w:t>СофтУни</w:t>
-      </w:r>
-      <w:r>
-        <w:rPr>
-          <w:lang w:val="bg-BG"/>
-        </w:rPr>
-        <w:t xml:space="preserve">. За целта първо отворете </w:t>
-      </w:r>
-      <w:hyperlink r:id="rId10">
-        <w:r>
-          <w:rPr>
-            <w:rStyle w:val="a9"/>
-          </w:rPr>
-          <w:t>https</w:t>
-        </w:r>
-        <w:r>
-          <w:rPr>
-            <w:rStyle w:val="a9"/>
-            <w:lang w:val="bg-BG"/>
-          </w:rPr>
-          <w:t>://</w:t>
-        </w:r>
-        <w:r>
-          <w:rPr>
-            <w:rStyle w:val="a9"/>
-          </w:rPr>
-          <w:t>judge</w:t>
-        </w:r>
-        <w:r>
-          <w:rPr>
-            <w:rStyle w:val="a9"/>
-            <w:lang w:val="bg-BG"/>
-          </w:rPr>
-          <w:t>.</w:t>
-        </w:r>
-        <w:r>
-          <w:rPr>
-            <w:rStyle w:val="a9"/>
-          </w:rPr>
-          <w:t>softuni</w:t>
-        </w:r>
-        <w:r>
-          <w:rPr>
-            <w:rStyle w:val="a9"/>
-            <w:lang w:val="bg-BG"/>
-          </w:rPr>
-          <w:t>.</w:t>
-        </w:r>
-        <w:r>
-          <w:rPr>
-            <w:rStyle w:val="a9"/>
-          </w:rPr>
-          <w:t>bg</w:t>
-        </w:r>
-        <w:r>
-          <w:rPr>
-            <w:rStyle w:val="a9"/>
-            <w:lang w:val="bg-BG"/>
-          </w:rPr>
-          <w:t>/</w:t>
-        </w:r>
-        <w:r>
-          <w:rPr>
-            <w:rStyle w:val="a9"/>
-          </w:rPr>
-          <w:t>Contests</w:t>
-        </w:r>
-        <w:r>
-          <w:rPr>
-            <w:rStyle w:val="a9"/>
-            <w:lang w:val="bg-BG"/>
-          </w:rPr>
-          <w:t>/</w:t>
-        </w:r>
-        <w:r>
-          <w:rPr>
-            <w:rStyle w:val="a9"/>
-          </w:rPr>
-          <w:t>Practice</w:t>
-        </w:r>
-        <w:r>
-          <w:rPr>
-            <w:rStyle w:val="a9"/>
-            <w:lang w:val="bg-BG"/>
-          </w:rPr>
-          <w:t>/</w:t>
-        </w:r>
-        <w:r>
-          <w:rPr>
-            <w:rStyle w:val="a9"/>
-          </w:rPr>
-          <w:t>Index</w:t>
-        </w:r>
-        <w:r>
-          <w:rPr>
-            <w:rStyle w:val="a9"/>
-            <w:lang w:val="bg-BG"/>
-          </w:rPr>
-          <w:t>/150#0</w:t>
-        </w:r>
-      </w:hyperlink>
-      <w:r>
-        <w:rPr>
-          <w:lang w:val="bg-BG"/>
-        </w:rPr>
-        <w:t xml:space="preserve">. Влезте с вашия потребител в </w:t>
-      </w:r>
-      <w:r>
-        <w:rPr>
-          <w:noProof/>
-          <w:lang w:val="bg-BG"/>
-        </w:rPr>
-        <w:t>СофтУни</w:t>
-      </w:r>
-      <w:r>
-        <w:rPr>
-          <w:lang w:val="bg-BG"/>
-        </w:rPr>
-        <w:t>. Ще се появи прозорец за изпращане на решения за задача</w:t>
-      </w:r>
-      <w:r>
-        <w:rPr>
-          <w:lang w:val="bg-BG"/>
-        </w:rPr>
-        <w:t xml:space="preserve"> “</w:t>
-      </w:r>
-      <w:r>
-        <w:rPr>
-          <w:b/>
-          <w:bCs/>
-          <w:noProof/>
-        </w:rPr>
-        <w:t>Hello</w:t>
-      </w:r>
-      <w:r>
-        <w:rPr>
-          <w:b/>
-          <w:bCs/>
-          <w:noProof/>
-          <w:lang w:val="bg-BG"/>
-        </w:rPr>
-        <w:t xml:space="preserve"> </w:t>
-      </w:r>
-      <w:r>
-        <w:rPr>
-          <w:b/>
-          <w:bCs/>
-          <w:noProof/>
-        </w:rPr>
-        <w:t>CSharp</w:t>
-      </w:r>
-      <w:r>
-        <w:rPr>
-          <w:lang w:val="bg-BG"/>
-        </w:rPr>
-        <w:t xml:space="preserve">”. </w:t>
-      </w:r>
-      <w:r>
-        <w:rPr>
-          <w:lang w:val="bg-BG"/>
-        </w:rPr>
-        <w:t>Копирайте сорс кода от и го поставете в полето за изпращане на решения:</w:t>
-      </w:r>
-    </w:p>
-    <w:p>
-      <w:pPr>
-        <w:spacing w:after="0"/>
-        <w:jc w:val="center"/>
-      </w:pPr>
-      <w:r>
-        <w:rPr>
-          <w:noProof/>
-        </w:rPr>
-        <w:drawing>
-          <wp:inline distT="0" distB="0" distL="0" distR="0" wp14:anchorId="69C559A2" wp14:editId="3CD6A4ED">
-            <wp:extent cx="5772150" cy="2991136"/>
-            <wp:effectExtent l="0" t="0" r="0" b="0"/>
-            <wp:docPr id="19" name="Picture 19"/>
-            <wp:cNvGraphicFramePr>
-              <a:graphicFrameLocks xmlns:a="http://schemas.openxmlformats.org/drawingml/2006/main" noChangeAspect="1"/>
-            </wp:cNvGraphicFramePr>
-            <a:graphic xmlns:a="http://schemas.openxmlformats.org/drawingml/2006/main">
-              <a:graphicData uri="http://schemas.openxmlformats.org/drawingml/2006/picture">
-                <pic:pic xmlns:pic="http://schemas.openxmlformats.org/drawingml/2006/picture">
-                  <pic:nvPicPr>
-                    <pic:cNvPr id="1" name=""/>
-                    <pic:cNvPicPr/>
-                  </pic:nvPicPr>
-                  <pic:blipFill rotWithShape="1">
-                    <a:blip r:embed="rId11">
-                      <a:extLst>
-                        <a:ext uri="{28A0092B-C50C-407E-A947-70E740481C1C}">
-                          <a14:useLocalDpi xmlns:a14="http://schemas.microsoft.com/office/drawing/2010/main" val="0"/>
-                        </a:ext>
-                      </a:extLst>
-                    </a:blip>
-                    <a:srcRect l="15793" t="10961" r="17758" b="24339"/>
-                    <a:stretch/>
-                  </pic:blipFill>
-                  <pic:spPr bwMode="auto">
-                    <a:xfrm>
-                      <a:off x="0" y="0"/>
-                      <a:ext cx="5786812" cy="2998734"/>
-                    </a:xfrm>
-                    <a:prstGeom prst="rect">
-                      <a:avLst/>
-                    </a:prstGeom>
-                    <a:ln>
-                      <a:noFill/>
-                    </a:ln>
-                    <a:extLst>
-                      <a:ext uri="{53640926-AAD7-44D8-BBD7-CCE9431645EC}">
-                        <a14:shadowObscured xmlns:a14="http://schemas.microsoft.com/office/drawing/2010/main"/>
-                      </a:ext>
-                    </a:extLst>
-                  </pic:spPr>
-                </pic:pic>
-              </a:graphicData>
-            </a:graphic>
-          </wp:inline>
-        </w:drawing>
-      </w:r>
-    </w:p>
-    <w:p>
-      <w:pPr>
-        <w:pStyle w:val="ac"/>
-        <w:numPr>
-          <w:ilvl w:val="0"/>
-          <w:numId w:val="13"/>
-        </w:numPr>
-        <w:rPr>
-          <w:lang w:val="bg-BG"/>
-        </w:rPr>
-      </w:pPr>
-      <w:r>
-        <w:rPr>
-          <w:b/>
-          <w:bCs/>
-          <w:lang w:val="bg-BG"/>
-        </w:rPr>
-        <w:t>Изпратете решението</w:t>
-      </w:r>
-      <w:r>
-        <w:rPr>
-          <w:lang w:val="bg-BG"/>
-        </w:rPr>
-        <w:t xml:space="preserve"> за оценяване с бутона </w:t>
-      </w:r>
-      <w:r>
-        <w:t>[Submit]</w:t>
-      </w:r>
-      <w:r>
-        <w:rPr>
-          <w:lang w:val="bg-BG"/>
-        </w:rPr>
-        <w:t xml:space="preserve">. Ще получите резултата след няколко секунди в таблицата с изпратени решения в </w:t>
-      </w:r>
-      <w:r>
-        <w:t>judge</w:t>
-      </w:r>
-      <w:r>
-        <w:rPr>
-          <w:lang w:val="bg-BG"/>
-        </w:rPr>
-        <w:t xml:space="preserve"> </w:t>
-      </w:r>
-      <w:r>
-        <w:rPr>
-          <w:lang w:val="bg-BG"/>
-        </w:rPr>
-        <w:t>системата:</w:t>
-      </w:r>
-    </w:p>
-    <w:p>
-      <w:pPr>
-        <w:jc w:val="center"/>
-        <w:rPr>
-          <w:lang w:val="bg-BG"/>
-        </w:rPr>
-      </w:pPr>
-      <w:r>
-        <w:rPr>
-          <w:noProof/>
-        </w:rPr>
         <w:lastRenderedPageBreak/>
         <w:drawing>
-          <wp:inline distT="0" distB="0" distL="0" distR="0" wp14:anchorId="69E53BC3" wp14:editId="7526DD57">
-            <wp:extent cx="6654314" cy="1660550"/>
-            <wp:effectExtent l="0" t="0" r="0" b="0"/>
-            <wp:docPr id="20" name="Picture 20"/>
+          <wp:inline distT="0" distB="0" distL="0" distR="0" wp14:anchorId="1E390E7D" wp14:editId="73A788BC">
+            <wp:extent cx="4373134" cy="1233904"/>
+            <wp:effectExtent l="19050" t="19050" r="27940" b="23495"/>
+            <wp:docPr id="10" name="Picture 10"/>
             <wp:cNvGraphicFramePr>
               <a:graphicFrameLocks xmlns:a="http://schemas.openxmlformats.org/drawingml/2006/main" noChangeAspect="1"/>
             </wp:cNvGraphicFramePr>
@@ -842,11 +806,18 @@
                   <pic:spPr>
                     <a:xfrm>
                       <a:off x="0" y="0"/>
-                      <a:ext cx="6687035" cy="1668715"/>
+                      <a:ext cx="4385928" cy="1237514"/>
                     </a:xfrm>
                     <a:prstGeom prst="rect">
                       <a:avLst/>
                     </a:prstGeom>
+                    <a:ln>
+                      <a:solidFill>
+                        <a:schemeClr val="bg1">
+                          <a:lumMod val="85000"/>
+                        </a:schemeClr>
+                      </a:solidFill>
+                    </a:ln>
                   </pic:spPr>
                 </pic:pic>
               </a:graphicData>
@@ -857,458 +828,83 @@
     </w:p>
     <w:p>
       <w:pPr>
-        <w:pStyle w:val="2"/>
-      </w:pPr>
-      <w:r>
-        <w:t>Конзолна програм</w:t>
-      </w:r>
-      <w:r>
-        <w:t xml:space="preserve">а </w:t>
-      </w:r>
-      <w:r>
-        <w:rPr>
-          <w:noProof/>
-          <w:lang w:val="en-US"/>
-        </w:rPr>
-        <w:t>“</w:t>
-      </w:r>
-      <w:r>
-        <w:rPr>
-          <w:noProof/>
-          <w:lang w:val="en-US"/>
-        </w:rPr>
-        <w:t>Expression</w:t>
-      </w:r>
-      <w:r>
-        <w:rPr>
-          <w:noProof/>
-          <w:lang w:val="en-US"/>
-        </w:rPr>
-        <w:t>”</w:t>
+        <w:pStyle w:val="ListParagraph"/>
+        <w:numPr>
+          <w:ilvl w:val="0"/>
+          <w:numId w:val="13"/>
+        </w:numPr>
+        <w:rPr>
+          <w:lang w:val="bg-BG"/>
+        </w:rPr>
+      </w:pPr>
+      <w:r>
+        <w:rPr>
+          <w:b/>
+          <w:bCs/>
+          <w:lang w:val="bg-BG"/>
+        </w:rPr>
+        <w:t>Стартирайте</w:t>
+      </w:r>
+      <w:r>
+        <w:rPr>
+          <w:lang w:val="bg-BG"/>
+        </w:rPr>
+        <w:t xml:space="preserve"> програмата с натискане на </w:t>
+      </w:r>
+      <w:r>
+        <w:rPr>
+          <w:b/>
+          <w:bCs/>
+        </w:rPr>
+        <w:t>[</w:t>
+      </w:r>
+      <w:r>
+        <w:rPr>
+          <w:b/>
+          <w:bCs/>
+        </w:rPr>
+        <w:t>Alt+Shift</w:t>
+      </w:r>
+      <w:r>
+        <w:rPr>
+          <w:b/>
+          <w:bCs/>
+        </w:rPr>
+        <w:t>+F10</w:t>
+      </w:r>
+      <w:r>
+        <w:rPr>
+          <w:b/>
+          <w:bCs/>
+        </w:rPr>
+        <w:t>]</w:t>
+      </w:r>
+      <w:r>
+        <w:t xml:space="preserve">. </w:t>
+      </w:r>
+      <w:r>
+        <w:rPr>
+          <w:lang w:val="bg-BG"/>
+        </w:rPr>
+        <w:t>Трябва да получите следния резултат:</w:t>
       </w:r>
     </w:p>
     <w:p>
       <w:pPr>
-        <w:rPr>
-          <w:lang w:val="bg-BG"/>
-        </w:rPr>
-      </w:pPr>
-      <w:r>
-        <w:rPr>
-          <w:lang w:val="bg-BG"/>
-        </w:rPr>
-        <w:t xml:space="preserve">Напишете </w:t>
-      </w:r>
-      <w:r>
-        <w:rPr>
-          <w:b/>
-          <w:lang w:val="bg-BG"/>
-        </w:rPr>
-        <w:t xml:space="preserve">конзолна </w:t>
-      </w:r>
-      <w:r>
-        <w:rPr>
-          <w:b/>
-        </w:rPr>
-        <w:t>C</w:t>
-      </w:r>
-      <w:r>
-        <w:rPr>
-          <w:b/>
-          <w:lang w:val="bg-BG"/>
-        </w:rPr>
-        <w:t xml:space="preserve"># </w:t>
-      </w:r>
-      <w:r>
-        <w:rPr>
-          <w:b/>
-          <w:lang w:val="bg-BG"/>
-        </w:rPr>
-        <w:t>програма</w:t>
-      </w:r>
+        <w:jc w:val="center"/>
+        <w:rPr>
+          <w:lang w:val="bg-BG"/>
+        </w:rPr>
+      </w:pPr>
       <w:r>
         <w:rPr>
           <w:noProof/>
-          <w:lang w:val="bg-BG"/>
-        </w:rPr>
-        <w:t>,</w:t>
-      </w:r>
-      <w:r>
-        <w:rPr>
-          <w:lang w:val="bg-BG"/>
-        </w:rPr>
-        <w:t xml:space="preserve"> която </w:t>
-      </w:r>
-      <w:r>
-        <w:rPr>
-          <w:lang w:val="bg-BG"/>
-        </w:rPr>
-        <w:t xml:space="preserve">пресмята и </w:t>
-      </w:r>
-      <w:r>
-        <w:rPr>
-          <w:lang w:val="bg-BG"/>
-        </w:rPr>
-        <w:t xml:space="preserve">отпечатва </w:t>
-      </w:r>
-      <w:r>
-        <w:rPr>
-          <w:lang w:val="bg-BG"/>
-        </w:rPr>
-        <w:t xml:space="preserve">стойността на следния </w:t>
-      </w:r>
-      <w:r>
-        <w:rPr>
-          <w:b/>
-          <w:lang w:val="bg-BG"/>
-        </w:rPr>
-        <w:t>числен израз</w:t>
-      </w:r>
-      <w:r>
-        <w:rPr>
-          <w:lang w:val="bg-BG"/>
-        </w:rPr>
-        <w:t>:</w:t>
-      </w:r>
-    </w:p>
-    <w:tbl>
-      <w:tblPr>
-        <w:tblStyle w:val="ae"/>
-        <w:tblW w:w="10320" w:type="dxa"/>
-        <w:tblInd w:w="23" w:type="dxa"/>
-        <w:tblLook w:val="04A0" w:firstRow="1" w:lastRow="0" w:firstColumn="1" w:lastColumn="0" w:noHBand="0" w:noVBand="1"/>
-      </w:tblPr>
-      <w:tblGrid>
-        <w:gridCol w:w="10320"/>
-      </w:tblGrid>
-      <w:tr>
-        <w:tc>
-          <w:tcPr>
-            <w:tcW w:w="10320" w:type="dxa"/>
-          </w:tcPr>
-          <w:p>
-            <w:pPr>
-              <w:pStyle w:val="Code"/>
-              <w:rPr>
-                <w:lang w:val="bg-BG"/>
-              </w:rPr>
-            </w:pPr>
-            <w:r>
-              <w:rPr>
-                <w:lang w:val="bg-BG"/>
-              </w:rPr>
-              <w:t>(</w:t>
-            </w:r>
-            <w:r>
-              <w:rPr>
-                <w:lang w:val="bg-BG"/>
-              </w:rPr>
-              <w:t>3522</w:t>
-            </w:r>
-            <w:r>
-              <w:rPr>
-                <w:lang w:val="bg-BG"/>
-              </w:rPr>
-              <w:t xml:space="preserve"> + 5</w:t>
-            </w:r>
-            <w:r>
-              <w:rPr>
-                <w:lang w:val="bg-BG"/>
-              </w:rPr>
-              <w:t>2353</w:t>
-            </w:r>
-            <w:r>
-              <w:rPr>
-                <w:lang w:val="bg-BG"/>
-              </w:rPr>
-              <w:t>) * 2</w:t>
-            </w:r>
-            <w:r>
-              <w:rPr>
-                <w:lang w:val="bg-BG"/>
-              </w:rPr>
-              <w:t>3</w:t>
-            </w:r>
-            <w:r>
-              <w:rPr>
-                <w:lang w:val="bg-BG"/>
-              </w:rPr>
-              <w:t xml:space="preserve"> </w:t>
-            </w:r>
-            <w:r>
-              <w:rPr>
-                <w:lang w:val="bg-BG"/>
-              </w:rPr>
-              <w:t>-</w:t>
-            </w:r>
-            <w:r>
-              <w:rPr>
-                <w:lang w:val="bg-BG"/>
-              </w:rPr>
-              <w:t xml:space="preserve"> </w:t>
-            </w:r>
-            <w:r>
-              <w:rPr>
-                <w:lang w:val="bg-BG"/>
-              </w:rPr>
-              <w:t>(233</w:t>
-            </w:r>
-            <w:r>
-              <w:rPr>
-                <w:lang w:val="bg-BG"/>
-              </w:rPr>
-              <w:t>6</w:t>
-            </w:r>
-            <w:r>
-              <w:rPr>
-                <w:lang w:val="bg-BG"/>
-              </w:rPr>
-              <w:t xml:space="preserve"> * 501 + 23432 </w:t>
-            </w:r>
-            <w:r>
-              <w:t>-</w:t>
-            </w:r>
-            <w:r>
-              <w:rPr>
-                <w:lang w:val="bg-BG"/>
-              </w:rPr>
-              <w:t xml:space="preserve"> 6743) * 3</w:t>
-            </w:r>
-          </w:p>
-        </w:tc>
-      </w:tr>
-    </w:tbl>
-    <w:p>
-      <w:r>
-        <w:rPr>
-          <w:lang w:val="bg-BG"/>
-        </w:rPr>
-        <w:t xml:space="preserve">Забележка: не е разрешено да се пресметне стойността предварително (например с </w:t>
-      </w:r>
-      <w:r>
-        <w:t>Windows Calculator).</w:t>
-      </w:r>
-    </w:p>
-    <w:p>
-      <w:pPr>
-        <w:pStyle w:val="ac"/>
-        <w:numPr>
-          <w:ilvl w:val="0"/>
-          <w:numId w:val="21"/>
-        </w:numPr>
-        <w:rPr>
-          <w:lang w:val="bg-BG"/>
-        </w:rPr>
-      </w:pPr>
-      <w:r>
-        <w:rPr>
-          <w:lang w:val="bg-BG"/>
-        </w:rPr>
-        <w:t xml:space="preserve">Направете нов </w:t>
-      </w:r>
-      <w:r>
-        <w:rPr>
-          <w:b/>
-          <w:bCs/>
-          <w:lang w:val="bg-BG"/>
-        </w:rPr>
-        <w:t>Python</w:t>
-      </w:r>
-      <w:r>
-        <w:t xml:space="preserve"> </w:t>
-      </w:r>
-      <w:r>
-        <w:rPr>
-          <w:lang w:val="bg-BG"/>
-        </w:rPr>
-        <w:t xml:space="preserve">конзолен проект с име </w:t>
-      </w:r>
-      <w:r>
-        <w:rPr>
-          <w:noProof/>
-        </w:rPr>
-        <w:t>“</w:t>
-      </w:r>
-      <w:r>
-        <w:rPr>
-          <w:rStyle w:val="CodeChar"/>
-        </w:rPr>
-        <w:t>Expression</w:t>
-      </w:r>
-      <w:r>
-        <w:rPr>
-          <w:noProof/>
-        </w:rPr>
-        <w:t>”</w:t>
-      </w:r>
-      <w:r>
-        <w:t>.</w:t>
-      </w:r>
-    </w:p>
-    <w:p>
-      <w:pPr>
-        <w:pStyle w:val="ac"/>
-        <w:numPr>
-          <w:ilvl w:val="0"/>
-          <w:numId w:val="21"/>
-        </w:numPr>
-        <w:rPr>
-          <w:lang w:val="bg-BG"/>
-        </w:rPr>
-      </w:pPr>
-      <w:r>
-        <w:rPr>
-          <w:lang w:val="bg-BG"/>
-        </w:rPr>
-        <w:t xml:space="preserve">Сега трябва да напишете кода, който да изчисли горния числен израз и да отпечата на конзолата стойността му. Подайте горния числен израз в скобите на командата </w:t>
-      </w:r>
-      <w:r>
-        <w:rPr>
-          <w:b/>
-          <w:bCs/>
-          <w:lang w:val="bg-BG"/>
-        </w:rPr>
-        <w:t>print</w:t>
-      </w:r>
-      <w:r>
-        <w:rPr>
-          <w:rStyle w:val="CodeChar"/>
-        </w:rPr>
-        <w:t>()</w:t>
-      </w:r>
-      <w:r>
-        <w:rPr>
-          <w:lang w:val="bg-BG"/>
-        </w:rPr>
-        <w:t>:</w:t>
-      </w:r>
-    </w:p>
-    <w:tbl>
-      <w:tblPr>
-        <w:tblStyle w:val="11"/>
-        <w:tblW w:w="0" w:type="auto"/>
-        <w:tblLook w:val="04A0" w:firstRow="1" w:lastRow="0" w:firstColumn="1" w:lastColumn="0" w:noHBand="0" w:noVBand="1"/>
-      </w:tblPr>
-      <w:tblGrid>
-        <w:gridCol w:w="10435"/>
-      </w:tblGrid>
-      <w:tr>
-        <w:trPr>
-          <w:cnfStyle w:val="100000000000" w:firstRow="1" w:lastRow="0" w:firstColumn="0" w:lastColumn="0" w:oddVBand="0" w:evenVBand="0" w:oddHBand="0" w:evenHBand="0" w:firstRowFirstColumn="0" w:firstRowLastColumn="0" w:lastRowFirstColumn="0" w:lastRowLastColumn="0"/>
-        </w:trPr>
-        <w:tc>
-          <w:tcPr>
-            <w:cnfStyle w:val="001000000000" w:firstRow="0" w:lastRow="0" w:firstColumn="1" w:lastColumn="0" w:oddVBand="0" w:evenVBand="0" w:oddHBand="0" w:evenHBand="0" w:firstRowFirstColumn="0" w:firstRowLastColumn="0" w:lastRowFirstColumn="0" w:lastRowLastColumn="0"/>
-            <w:tcW w:w="10435" w:type="dxa"/>
-          </w:tcPr>
-          <w:p>
-            <w:pPr>
-              <w:pStyle w:val="Code"/>
-              <w:rPr>
-                <w:lang w:val="bg-BG"/>
-              </w:rPr>
-            </w:pPr>
-            <w:r>
-              <w:rPr>
-                <w:lang w:val="bg-BG"/>
-              </w:rPr>
-              <w:t xml:space="preserve"> </w:t>
-            </w:r>
-            <w:r>
-              <w:rPr>
-                <w:lang w:val="bg-BG"/>
-              </w:rPr>
-              <w:t xml:space="preserve">(3522 + 52353) * 23 - (2336 * 501 + 23432 </w:t>
-            </w:r>
-            <w:r>
-              <w:t>-</w:t>
-            </w:r>
-            <w:r>
-              <w:rPr>
-                <w:lang w:val="bg-BG"/>
-              </w:rPr>
-              <w:t xml:space="preserve"> 6743) * 3</w:t>
-            </w:r>
-          </w:p>
-        </w:tc>
-      </w:tr>
-    </w:tbl>
-    <w:p>
-      <w:pPr>
-        <w:jc w:val="center"/>
-      </w:pPr>
-    </w:p>
-    <w:p>
-      <w:pPr>
-        <w:pStyle w:val="ac"/>
-        <w:numPr>
-          <w:ilvl w:val="0"/>
-          <w:numId w:val="21"/>
-        </w:numPr>
-        <w:rPr>
-          <w:lang w:val="bg-BG"/>
-        </w:rPr>
-      </w:pPr>
-      <w:r>
-        <w:rPr>
-          <w:lang w:val="bg-BG"/>
-        </w:rPr>
-        <w:t xml:space="preserve">Стартирайте програмата с </w:t>
-      </w:r>
-      <w:r>
-        <w:rPr>
-          <w:b/>
-          <w:bCs/>
-        </w:rPr>
-        <w:t>[</w:t>
-      </w:r>
-      <w:r>
-        <w:rPr>
-          <w:b/>
-          <w:bCs/>
-        </w:rPr>
-        <w:t>Alt+Shift</w:t>
-      </w:r>
-      <w:r>
-        <w:rPr>
-          <w:b/>
-          <w:bCs/>
-        </w:rPr>
-        <w:t>+F10</w:t>
-      </w:r>
-      <w:r>
-        <w:rPr>
-          <w:b/>
-          <w:bCs/>
-        </w:rPr>
-        <w:t>]</w:t>
-      </w:r>
-      <w:r>
-        <w:t xml:space="preserve"> </w:t>
-      </w:r>
-      <w:r>
-        <w:rPr>
-          <w:lang w:val="bg-BG"/>
-        </w:rPr>
-        <w:t>и проверете дали вашият резултат прилича на нашия:</w:t>
-      </w:r>
-    </w:p>
-    <w:p>
-      <w:pPr>
-        <w:jc w:val="center"/>
-        <w:rPr>
-          <w:lang w:val="bg-BG"/>
-        </w:rPr>
-      </w:pPr>
-      <w:r>
-        <w:rPr>
-          <w:noProof/>
         </w:rPr>
         <w:drawing>
-          <wp:inline distT="0" distB="0" distL="0" distR="0" wp14:anchorId="5337C580" wp14:editId="227B6865">
-            <wp:extent cx="4868807" cy="1061920"/>
-            <wp:effectExtent l="0" t="0" r="8255" b="5080"/>
-            <wp:docPr id="22" name="Picture 22"/>
+          <wp:inline distT="0" distB="0" distL="0" distR="0" wp14:anchorId="1E86ADF0" wp14:editId="5D167104">
+            <wp:extent cx="6381896" cy="1075780"/>
+            <wp:effectExtent l="19050" t="19050" r="19050" b="10160"/>
+            <wp:docPr id="6" name="Picture 6"/>
             <wp:cNvGraphicFramePr>
               <a:graphicFrameLocks xmlns:a="http://schemas.openxmlformats.org/drawingml/2006/main" noChangeAspect="1"/>
             </wp:cNvGraphicFramePr>
@@ -1320,13 +916,7 @@
                     <pic:cNvPicPr/>
                   </pic:nvPicPr>
                   <pic:blipFill>
-                    <a:blip r:embed="rId13">
-                      <a:extLst>
-                        <a:ext uri="{28A0092B-C50C-407E-A947-70E740481C1C}">
-                          <a14:useLocalDpi xmlns:a14="http://schemas.microsoft.com/office/drawing/2010/main" val="0"/>
-                        </a:ext>
-                      </a:extLst>
-                    </a:blip>
+                    <a:blip r:embed="rId13"/>
                     <a:stretch>
                       <a:fillRect/>
                     </a:stretch>
@@ -1334,11 +924,18 @@
                   <pic:spPr>
                     <a:xfrm>
                       <a:off x="0" y="0"/>
-                      <a:ext cx="4868807" cy="1061920"/>
+                      <a:ext cx="6383539" cy="1076057"/>
                     </a:xfrm>
                     <a:prstGeom prst="rect">
                       <a:avLst/>
                     </a:prstGeom>
+                    <a:ln>
+                      <a:solidFill>
+                        <a:schemeClr val="bg1">
+                          <a:lumMod val="85000"/>
+                        </a:schemeClr>
+                      </a:solidFill>
+                    </a:ln>
                   </pic:spPr>
                 </pic:pic>
               </a:graphicData>
@@ -1349,20 +946,29 @@
     </w:p>
     <w:p>
       <w:pPr>
-        <w:pStyle w:val="ac"/>
+        <w:pStyle w:val="ListParagraph"/>
         <w:numPr>
           <w:ilvl w:val="0"/>
-          <w:numId w:val="21"/>
+          <w:numId w:val="13"/>
         </w:numPr>
-        <w:rPr>
-          <w:lang w:val="bg-BG"/>
-        </w:rPr>
-      </w:pPr>
-      <w:r>
-        <w:rPr>
-          <w:lang w:val="bg-BG"/>
-        </w:rPr>
-        <w:t xml:space="preserve">Тествайте вашата програма в </w:t>
+        <w:spacing w:after="0"/>
+        <w:rPr>
+          <w:lang w:val="bg-BG"/>
+        </w:rPr>
+      </w:pPr>
+      <w:r>
+        <w:rPr>
+          <w:b/>
+          <w:bCs/>
+          <w:lang w:val="bg-BG"/>
+        </w:rPr>
+        <w:t>Тествайте</w:t>
+      </w:r>
+      <w:r>
+        <w:rPr>
+          <w:lang w:val="bg-BG"/>
+        </w:rPr>
+        <w:t xml:space="preserve"> решението на тази задача в онлайн </w:t>
       </w:r>
       <w:r>
         <w:t>judge</w:t>
@@ -1377,41 +983,209 @@
         <w:rPr>
           <w:lang w:val="bg-BG"/>
         </w:rPr>
-        <w:t xml:space="preserve">системата: </w:t>
+        <w:t xml:space="preserve">системата на </w:t>
+      </w:r>
+      <w:r>
+        <w:rPr>
+          <w:noProof/>
+          <w:lang w:val="bg-BG"/>
+        </w:rPr>
+        <w:t>СофтУни</w:t>
+      </w:r>
+      <w:r>
+        <w:rPr>
+          <w:lang w:val="bg-BG"/>
+        </w:rPr>
+        <w:t xml:space="preserve">. За целта първо отворете </w:t>
       </w:r>
       <w:hyperlink r:id="rId14">
         <w:r>
           <w:rPr>
-            <w:rStyle w:val="a9"/>
-            <w:lang w:val="bg-BG"/>
+            <w:rStyle w:val="Hyperlink"/>
+            <w:noProof/>
           </w:rPr>
-          <w:t>https://judge.softuni.bg/Contests/Practice/Index/150#1</w:t>
+          <w:t>https://judge.softuni.bg/Contests/Practice/Index/150#0</w:t>
         </w:r>
       </w:hyperlink>
       <w:r>
         <w:rPr>
-          <w:lang w:val="bg-BG"/>
+          <w:noProof/>
         </w:rPr>
         <w:t>.</w:t>
+      </w:r>
+      <w:r>
+        <w:rPr>
+          <w:lang w:val="bg-BG"/>
+        </w:rPr>
+        <w:t xml:space="preserve"> Влезте с вашия потребител в </w:t>
+      </w:r>
+      <w:r>
+        <w:rPr>
+          <w:noProof/>
+          <w:lang w:val="bg-BG"/>
+        </w:rPr>
+        <w:t>СофтУни</w:t>
+      </w:r>
+      <w:r>
+        <w:rPr>
+          <w:lang w:val="bg-BG"/>
+        </w:rPr>
+        <w:t>. Ще се появи прозорец за изпращане на решения за задача</w:t>
+      </w:r>
+      <w:r>
+        <w:rPr>
+          <w:lang w:val="bg-BG"/>
+        </w:rPr>
+        <w:t xml:space="preserve"> “</w:t>
+      </w:r>
+      <w:r>
+        <w:rPr>
+          <w:b/>
+          <w:bCs/>
+          <w:noProof/>
+        </w:rPr>
+        <w:t>Hello</w:t>
+      </w:r>
+      <w:r>
+        <w:rPr>
+          <w:lang w:val="bg-BG"/>
+        </w:rPr>
+        <w:t>”.</w:t>
       </w:r>
     </w:p>
     <w:p>
       <w:pPr>
+        <w:pStyle w:val="ListParagraph"/>
+        <w:spacing w:before="120" w:after="0"/>
+        <w:ind w:left="357"/>
+        <w:contextualSpacing w:val="0"/>
+      </w:pPr>
+      <w:r>
+        <w:rPr>
+          <w:b/>
+          <w:lang w:val="bg-BG"/>
+        </w:rPr>
+        <w:t>Внимание:</w:t>
+      </w:r>
+      <w:r>
+        <w:rPr>
+          <w:lang w:val="bg-BG"/>
+        </w:rPr>
+        <w:t xml:space="preserve"> </w:t>
+      </w:r>
+      <w:r>
+        <w:rPr>
+          <w:lang w:val="bg-BG"/>
+        </w:rPr>
+        <w:t>Задач</w:t>
+      </w:r>
+      <w:r>
+        <w:rPr>
+          <w:lang w:val="bg-BG"/>
+        </w:rPr>
+        <w:t>ата може да има нужда да се ада</w:t>
+      </w:r>
+      <w:r>
+        <w:rPr>
+          <w:lang w:val="bg-BG"/>
+        </w:rPr>
+        <w:t>птира</w:t>
+      </w:r>
+      <w:r>
+        <w:rPr>
+          <w:lang w:val="bg-BG"/>
+        </w:rPr>
+        <w:t xml:space="preserve"> да печата </w:t>
+      </w:r>
+      <w:r>
+        <w:t>“</w:t>
+      </w:r>
+      <w:r>
+        <w:rPr>
+          <w:b/>
+        </w:rPr>
+        <w:t>Hello C#</w:t>
+      </w:r>
+      <w:r>
+        <w:t xml:space="preserve">” </w:t>
+      </w:r>
+      <w:r>
+        <w:rPr>
+          <w:lang w:val="bg-BG"/>
+        </w:rPr>
+        <w:t>или нещо подобно</w:t>
+      </w:r>
+      <w:r>
+        <w:rPr>
+          <w:lang w:val="bg-BG"/>
+        </w:rPr>
+        <w:t>, защото</w:t>
+      </w:r>
+      <w:r>
+        <w:rPr>
+          <w:lang w:val="bg-BG"/>
+        </w:rPr>
+        <w:t xml:space="preserve"> </w:t>
+      </w:r>
+      <w:r>
+        <w:t xml:space="preserve">judge </w:t>
+      </w:r>
+      <w:r>
+        <w:rPr>
+          <w:lang w:val="bg-BG"/>
+        </w:rPr>
+        <w:t xml:space="preserve">системата се ползва и за други езици като </w:t>
+      </w:r>
+      <w:r>
+        <w:t xml:space="preserve">C#, Java </w:t>
+      </w:r>
+      <w:r>
+        <w:rPr>
+          <w:lang w:val="bg-BG"/>
+        </w:rPr>
+        <w:t xml:space="preserve">и </w:t>
+      </w:r>
+      <w:r>
+        <w:t>C++</w:t>
+      </w:r>
+      <w:r>
+        <w:rPr>
+          <w:lang w:val="bg-BG"/>
+        </w:rPr>
+        <w:t xml:space="preserve"> и при тях условието може да се изисква да се отпечата друг текст, не </w:t>
+      </w:r>
+      <w:r>
+        <w:t>“Hello”.</w:t>
+      </w:r>
+    </w:p>
+    <w:p>
+      <w:pPr>
+        <w:pStyle w:val="ListParagraph"/>
+        <w:spacing w:before="120" w:after="0"/>
+        <w:ind w:left="357"/>
+        <w:contextualSpacing w:val="0"/>
+        <w:rPr>
+          <w:lang w:val="bg-BG"/>
+        </w:rPr>
+      </w:pPr>
+      <w:r>
+        <w:rPr>
+          <w:lang w:val="bg-BG"/>
+        </w:rPr>
+        <w:t>Копирайте сорс кода от и го поставете в полето за изпращане на решения:</w:t>
+      </w:r>
+    </w:p>
+    <w:p>
+      <w:pPr>
+        <w:spacing w:after="0"/>
         <w:jc w:val="center"/>
-        <w:rPr>
-          <w:lang w:val="bg-BG"/>
-        </w:rPr>
-      </w:pPr>
-      <w:r>
-        <w:rPr>
-          <w:noProof/>
-        </w:rPr>
-        <w:lastRenderedPageBreak/>
+      </w:pPr>
+      <w:r>
         <w:drawing>
-          <wp:inline distT="0" distB="0" distL="0" distR="0" wp14:anchorId="639B656D" wp14:editId="66DABE05">
-            <wp:extent cx="6324879" cy="3943447"/>
-            <wp:effectExtent l="0" t="0" r="0" b="0"/>
-            <wp:docPr id="24" name="Picture 24"/>
+          <wp:inline distT="0" distB="0" distL="0" distR="0" wp14:anchorId="63ED8FCE" wp14:editId="6605CC95">
+            <wp:extent cx="6626225" cy="3677285"/>
+            <wp:effectExtent l="19050" t="19050" r="22225" b="18415"/>
+            <wp:docPr id="15" name="Picture 15"/>
             <wp:cNvGraphicFramePr>
               <a:graphicFrameLocks xmlns:a="http://schemas.openxmlformats.org/drawingml/2006/main" noChangeAspect="1"/>
             </wp:cNvGraphicFramePr>
@@ -1423,13 +1197,7 @@
                     <pic:cNvPicPr/>
                   </pic:nvPicPr>
                   <pic:blipFill>
-                    <a:blip r:embed="rId15">
-                      <a:extLst>
-                        <a:ext uri="{28A0092B-C50C-407E-A947-70E740481C1C}">
-                          <a14:useLocalDpi xmlns:a14="http://schemas.microsoft.com/office/drawing/2010/main" val="0"/>
-                        </a:ext>
-                      </a:extLst>
-                    </a:blip>
+                    <a:blip r:embed="rId15"/>
                     <a:stretch>
                       <a:fillRect/>
                     </a:stretch>
@@ -1437,7 +1205,113 @@
                   <pic:spPr>
                     <a:xfrm>
                       <a:off x="0" y="0"/>
-                      <a:ext cx="6324879" cy="3943447"/>
+                      <a:ext cx="6626225" cy="3677285"/>
+                    </a:xfrm>
+                    <a:prstGeom prst="rect">
+                      <a:avLst/>
+                    </a:prstGeom>
+                    <a:ln>
+                      <a:solidFill>
+                        <a:schemeClr val="bg1">
+                          <a:lumMod val="85000"/>
+                        </a:schemeClr>
+                      </a:solidFill>
+                    </a:ln>
+                  </pic:spPr>
+                </pic:pic>
+              </a:graphicData>
+            </a:graphic>
+          </wp:inline>
+        </w:drawing>
+      </w:r>
+    </w:p>
+    <w:p>
+      <w:pPr>
+        <w:pStyle w:val="ListParagraph"/>
+        <w:numPr>
+          <w:ilvl w:val="0"/>
+          <w:numId w:val="13"/>
+        </w:numPr>
+        <w:rPr>
+          <w:lang w:val="bg-BG"/>
+        </w:rPr>
+      </w:pPr>
+      <w:r>
+        <w:rPr>
+          <w:b/>
+          <w:bCs/>
+          <w:lang w:val="bg-BG"/>
+        </w:rPr>
+        <w:t>Изпратете решението</w:t>
+      </w:r>
+      <w:r>
+        <w:rPr>
+          <w:lang w:val="bg-BG"/>
+        </w:rPr>
+        <w:t xml:space="preserve"> за оценяване с бутона </w:t>
+      </w:r>
+      <w:r>
+        <w:t>[Submit]</w:t>
+      </w:r>
+      <w:r>
+        <w:rPr>
+          <w:lang w:val="bg-BG"/>
+        </w:rPr>
+        <w:t xml:space="preserve">. Ще получите резултата след няколко секунди в таблицата с изпратени решения в </w:t>
+      </w:r>
+      <w:r>
+        <w:t>judge</w:t>
+      </w:r>
+      <w:r>
+        <w:rPr>
+          <w:lang w:val="bg-BG"/>
+        </w:rPr>
+        <w:t xml:space="preserve"> </w:t>
+      </w:r>
+      <w:r>
+        <w:rPr>
+          <w:lang w:val="bg-BG"/>
+        </w:rPr>
+        <w:t>системата:</w:t>
+      </w:r>
+    </w:p>
+    <w:p>
+      <w:pPr>
+        <w:jc w:val="center"/>
+        <w:rPr>
+          <w:lang w:val="bg-BG"/>
+        </w:rPr>
+      </w:pPr>
+      <w:r>
+        <w:rPr>
+          <w:noProof/>
+        </w:rPr>
+        <w:lastRenderedPageBreak/>
+        <w:drawing>
+          <wp:inline distT="0" distB="0" distL="0" distR="0" wp14:anchorId="522845A6" wp14:editId="6B35B46E">
+            <wp:extent cx="4979622" cy="2312052"/>
+            <wp:effectExtent l="0" t="0" r="0" b="0"/>
+            <wp:docPr id="16" name="Picture 16"/>
+            <wp:cNvGraphicFramePr>
+              <a:graphicFrameLocks xmlns:a="http://schemas.openxmlformats.org/drawingml/2006/main" noChangeAspect="1"/>
+            </wp:cNvGraphicFramePr>
+            <a:graphic xmlns:a="http://schemas.openxmlformats.org/drawingml/2006/main">
+              <a:graphicData uri="http://schemas.openxmlformats.org/drawingml/2006/picture">
+                <pic:pic xmlns:pic="http://schemas.openxmlformats.org/drawingml/2006/picture">
+                  <pic:nvPicPr>
+                    <pic:cNvPr id="1" name=""/>
+                    <pic:cNvPicPr/>
+                  </pic:nvPicPr>
+                  <pic:blipFill>
+                    <a:blip r:embed="rId16"/>
+                    <a:stretch>
+                      <a:fillRect/>
+                    </a:stretch>
+                  </pic:blipFill>
+                  <pic:spPr>
+                    <a:xfrm>
+                      <a:off x="0" y="0"/>
+                      <a:ext cx="4980517" cy="2312468"/>
                     </a:xfrm>
                     <a:prstGeom prst="rect">
                       <a:avLst/>
@@ -1452,10 +1326,34 @@
     </w:p>
     <w:p>
       <w:pPr>
-        <w:pStyle w:val="2"/>
-      </w:pPr>
-      <w:r>
-        <w:t>Числата от 1 до 20</w:t>
+        <w:pStyle w:val="Heading2"/>
+      </w:pPr>
+      <w:r>
+        <w:t>Конзолна програм</w:t>
+      </w:r>
+      <w:r>
+        <w:t xml:space="preserve">а </w:t>
+      </w:r>
+      <w:r>
+        <w:rPr>
+          <w:noProof/>
+          <w:lang w:val="en-US"/>
+        </w:rPr>
+        <w:t>“</w:t>
+      </w:r>
+      <w:r>
+        <w:rPr>
+          <w:noProof/>
+          <w:lang w:val="en-US"/>
+        </w:rPr>
+        <w:t>Expression</w:t>
+      </w:r>
+      <w:r>
+        <w:rPr>
+          <w:noProof/>
+          <w:lang w:val="en-US"/>
+        </w:rPr>
+        <w:t>”</w:t>
       </w:r>
     </w:p>
     <w:p>
@@ -1473,30 +1371,199 @@
       <w:r>
         <w:rPr>
           <w:b/>
-          <w:bCs/>
-          <w:lang w:val="bg-BG"/>
+          <w:lang w:val="bg-BG"/>
+        </w:rPr>
+        <w:t xml:space="preserve">конзолна </w:t>
+      </w:r>
+      <w:r>
+        <w:rPr>
+          <w:b/>
         </w:rPr>
         <w:t>Python</w:t>
       </w:r>
       <w:r>
         <w:rPr>
+          <w:b/>
           <w:lang w:val="bg-BG"/>
         </w:rPr>
         <w:t xml:space="preserve"> </w:t>
       </w:r>
       <w:r>
         <w:rPr>
-          <w:lang w:val="bg-BG"/>
-        </w:rPr>
-        <w:t>конзолна програма, която отпечатва числата от 1 до 20 на отделни редове на конзолата.</w:t>
+          <w:b/>
+          <w:lang w:val="bg-BG"/>
+        </w:rPr>
+        <w:t>програма</w:t>
+      </w:r>
+      <w:r>
+        <w:rPr>
+          <w:noProof/>
+          <w:lang w:val="bg-BG"/>
+        </w:rPr>
+        <w:t>,</w:t>
+      </w:r>
+      <w:r>
+        <w:rPr>
+          <w:lang w:val="bg-BG"/>
+        </w:rPr>
+        <w:t xml:space="preserve"> която </w:t>
+      </w:r>
+      <w:r>
+        <w:rPr>
+          <w:lang w:val="bg-BG"/>
+        </w:rPr>
+        <w:t xml:space="preserve">пресмята и </w:t>
+      </w:r>
+      <w:r>
+        <w:rPr>
+          <w:lang w:val="bg-BG"/>
+        </w:rPr>
+        <w:t xml:space="preserve">отпечатва </w:t>
+      </w:r>
+      <w:r>
+        <w:rPr>
+          <w:lang w:val="bg-BG"/>
+        </w:rPr>
+        <w:t xml:space="preserve">стойността на следния </w:t>
+      </w:r>
+      <w:r>
+        <w:rPr>
+          <w:b/>
+          <w:lang w:val="bg-BG"/>
+        </w:rPr>
+        <w:t>числен израз</w:t>
+      </w:r>
+      <w:r>
+        <w:rPr>
+          <w:lang w:val="bg-BG"/>
+        </w:rPr>
+        <w:t>:</w:t>
+      </w:r>
+    </w:p>
+    <w:tbl>
+      <w:tblPr>
+        <w:tblStyle w:val="TableGrid"/>
+        <w:tblW w:w="10235" w:type="dxa"/>
+        <w:tblInd w:w="108" w:type="dxa"/>
+        <w:tblLook w:val="04A0" w:firstRow="1" w:lastRow="0" w:firstColumn="1" w:lastColumn="0" w:noHBand="0" w:noVBand="1"/>
+      </w:tblPr>
+      <w:tblGrid>
+        <w:gridCol w:w="10235"/>
+      </w:tblGrid>
+      <w:tr>
+        <w:tc>
+          <w:tcPr>
+            <w:tcW w:w="10235" w:type="dxa"/>
+          </w:tcPr>
+          <w:p>
+            <w:pPr>
+              <w:pStyle w:val="Code"/>
+              <w:rPr>
+                <w:lang w:val="bg-BG"/>
+              </w:rPr>
+            </w:pPr>
+            <w:r>
+              <w:rPr>
+                <w:lang w:val="bg-BG"/>
+              </w:rPr>
+              <w:t>(</w:t>
+            </w:r>
+            <w:r>
+              <w:rPr>
+                <w:lang w:val="bg-BG"/>
+              </w:rPr>
+              <w:t>3522</w:t>
+            </w:r>
+            <w:r>
+              <w:rPr>
+                <w:lang w:val="bg-BG"/>
+              </w:rPr>
+              <w:t xml:space="preserve"> + 5</w:t>
+            </w:r>
+            <w:r>
+              <w:rPr>
+                <w:lang w:val="bg-BG"/>
+              </w:rPr>
+              <w:t>2353</w:t>
+            </w:r>
+            <w:r>
+              <w:rPr>
+                <w:lang w:val="bg-BG"/>
+              </w:rPr>
+              <w:t>) * 2</w:t>
+            </w:r>
+            <w:r>
+              <w:rPr>
+                <w:lang w:val="bg-BG"/>
+              </w:rPr>
+              <w:t>3</w:t>
+            </w:r>
+            <w:r>
+              <w:rPr>
+                <w:lang w:val="bg-BG"/>
+              </w:rPr>
+              <w:t xml:space="preserve"> </w:t>
+            </w:r>
+            <w:r>
+              <w:rPr>
+                <w:lang w:val="bg-BG"/>
+              </w:rPr>
+              <w:t>-</w:t>
+            </w:r>
+            <w:r>
+              <w:rPr>
+                <w:lang w:val="bg-BG"/>
+              </w:rPr>
+              <w:t xml:space="preserve"> </w:t>
+            </w:r>
+            <w:r>
+              <w:rPr>
+                <w:lang w:val="bg-BG"/>
+              </w:rPr>
+              <w:t>(233</w:t>
+            </w:r>
+            <w:r>
+              <w:rPr>
+                <w:lang w:val="bg-BG"/>
+              </w:rPr>
+              <w:t>6</w:t>
+            </w:r>
+            <w:r>
+              <w:rPr>
+                <w:lang w:val="bg-BG"/>
+              </w:rPr>
+              <w:t xml:space="preserve"> * 501 + 23432 </w:t>
+            </w:r>
+            <w:r>
+              <w:t>-</w:t>
+            </w:r>
+            <w:r>
+              <w:rPr>
+                <w:lang w:val="bg-BG"/>
+              </w:rPr>
+              <w:t xml:space="preserve"> 6743) * 3</w:t>
+            </w:r>
+          </w:p>
+        </w:tc>
+      </w:tr>
+    </w:tbl>
+    <w:p>
+      <w:r>
+        <w:rPr>
+          <w:lang w:val="bg-BG"/>
+        </w:rPr>
+        <w:t xml:space="preserve">Забележка: не е разрешено да се пресметне стойността предварително (например с </w:t>
+      </w:r>
+      <w:r>
+        <w:t>Windows Calculator).</w:t>
       </w:r>
     </w:p>
     <w:p>
       <w:pPr>
-        <w:pStyle w:val="ac"/>
+        <w:pStyle w:val="ListParagraph"/>
         <w:numPr>
           <w:ilvl w:val="0"/>
-          <w:numId w:val="28"/>
+          <w:numId w:val="21"/>
         </w:numPr>
         <w:rPr>
           <w:lang w:val="bg-BG"/>
@@ -1506,38 +1573,164 @@
         <w:rPr>
           <w:lang w:val="bg-BG"/>
         </w:rPr>
-        <w:t xml:space="preserve">Напишете 20 команди </w:t>
+        <w:t xml:space="preserve">Направете нов </w:t>
       </w:r>
       <w:r>
         <w:rPr>
           <w:b/>
           <w:bCs/>
-          <w:lang w:val="bg-BG"/>
-        </w:rPr>
-        <w:t>print</w:t>
+        </w:rPr>
+        <w:t>Python</w:t>
+      </w:r>
+      <w:r>
+        <w:t xml:space="preserve"> </w:t>
+      </w:r>
+      <w:r>
+        <w:rPr>
+          <w:lang w:val="bg-BG"/>
+        </w:rPr>
+        <w:t>файл с</w:t>
+      </w:r>
+      <w:r>
+        <w:rPr>
+          <w:lang w:val="bg-BG"/>
+        </w:rPr>
+        <w:t xml:space="preserve"> име </w:t>
+      </w:r>
+      <w:r>
+        <w:rPr>
+          <w:noProof/>
+        </w:rPr>
+        <w:t>“</w:t>
       </w:r>
       <w:r>
         <w:rPr>
           <w:rStyle w:val="CodeChar"/>
           <w:lang w:val="bg-BG"/>
         </w:rPr>
-        <w:t>()</w:t>
-      </w:r>
-      <w:r>
-        <w:rPr>
-          <w:lang w:val="bg-BG"/>
-        </w:rPr>
-        <w:t xml:space="preserve">, </w:t>
-      </w:r>
-      <w:r>
-        <w:rPr>
-          <w:lang w:val="bg-BG"/>
-        </w:rPr>
-        <w:t>една след друга, за да отпечатате числата от 1 до 20.</w:t>
+        <w:t>е</w:t>
+      </w:r>
+      <w:r>
+        <w:rPr>
+          <w:rStyle w:val="CodeChar"/>
+        </w:rPr>
+        <w:t>xpression</w:t>
+      </w:r>
+      <w:r>
+        <w:rPr>
+          <w:rStyle w:val="CodeChar"/>
+        </w:rPr>
+        <w:t>.py</w:t>
+      </w:r>
+      <w:r>
+        <w:rPr>
+          <w:noProof/>
+        </w:rPr>
+        <w:t>”</w:t>
+      </w:r>
+      <w:r>
+        <w:t>.</w:t>
       </w:r>
     </w:p>
     <w:p>
       <w:pPr>
+        <w:pStyle w:val="ListParagraph"/>
+        <w:numPr>
+          <w:ilvl w:val="0"/>
+          <w:numId w:val="21"/>
+        </w:numPr>
+        <w:rPr>
+          <w:lang w:val="bg-BG"/>
+        </w:rPr>
+      </w:pPr>
+      <w:r>
+        <w:rPr>
+          <w:lang w:val="bg-BG"/>
+        </w:rPr>
+        <w:t xml:space="preserve">Сега трябва да напишете кода, който да изчисли горния числен израз и да отпечата на конзолата стойността му. Подайте горния числен израз в скобите на </w:t>
+      </w:r>
+      <w:r>
+        <w:t xml:space="preserve">Python </w:t>
+      </w:r>
+      <w:r>
+        <w:rPr>
+          <w:lang w:val="bg-BG"/>
+        </w:rPr>
+        <w:t xml:space="preserve">командата </w:t>
+      </w:r>
+      <w:r>
+        <w:rPr>
+          <w:b/>
+          <w:bCs/>
+        </w:rPr>
+        <w:t>print</w:t>
+      </w:r>
+      <w:r>
+        <w:rPr>
+          <w:rStyle w:val="CodeChar"/>
+        </w:rPr>
+        <w:t>()</w:t>
+      </w:r>
+      <w:r>
+        <w:t>:</w:t>
+      </w:r>
+    </w:p>
+    <w:tbl>
+      <w:tblPr>
+        <w:tblStyle w:val="TableGrid"/>
+        <w:tblW w:w="10235" w:type="dxa"/>
+        <w:tblInd w:w="108" w:type="dxa"/>
+        <w:tblLook w:val="04A0" w:firstRow="1" w:lastRow="0" w:firstColumn="1" w:lastColumn="0" w:noHBand="0" w:noVBand="1"/>
+      </w:tblPr>
+      <w:tblGrid>
+        <w:gridCol w:w="10235"/>
+      </w:tblGrid>
+      <w:tr>
+        <w:tc>
+          <w:tcPr>
+            <w:tcW w:w="10235" w:type="dxa"/>
+          </w:tcPr>
+          <w:p>
+            <w:pPr>
+              <w:pStyle w:val="Code"/>
+              <w:rPr>
+                <w:lang w:val="bg-BG"/>
+              </w:rPr>
+            </w:pPr>
+            <w:r>
+              <w:rPr>
+                <w:lang w:val="bg-BG"/>
+              </w:rPr>
+              <w:t xml:space="preserve">(3522 + 52353) * 23 - (2336 * 501 + 23432 </w:t>
+            </w:r>
+            <w:r>
+              <w:t>-</w:t>
+            </w:r>
+            <w:r>
+              <w:rPr>
+                <w:lang w:val="bg-BG"/>
+              </w:rPr>
+              <w:t xml:space="preserve"> 6743) * 3</w:t>
+            </w:r>
+          </w:p>
+        </w:tc>
+      </w:tr>
+    </w:tbl>
+    <w:p>
+      <w:pPr>
+        <w:rPr>
+          <w:lang w:val="bg-BG"/>
+        </w:rPr>
+      </w:pPr>
+      <w:r>
+        <w:rPr>
+          <w:lang w:val="bg-BG"/>
+        </w:rPr>
+        <w:t>Ето пример как би могъл да изглежда кодът:</w:t>
+      </w:r>
+    </w:p>
+    <w:p>
+      <w:pPr>
         <w:jc w:val="center"/>
       </w:pPr>
       <w:r>
@@ -1545,10 +1738,10 @@
           <w:noProof/>
         </w:rPr>
         <w:drawing>
-          <wp:inline distT="0" distB="0" distL="0" distR="0" wp14:anchorId="4D044932" wp14:editId="294FABC0">
-            <wp:extent cx="1390650" cy="2228850"/>
-            <wp:effectExtent l="0" t="0" r="0" b="0"/>
-            <wp:docPr id="1630593780" name="picture"/>
+          <wp:inline distT="0" distB="0" distL="0" distR="0" wp14:anchorId="3B9C78F2" wp14:editId="15E86614">
+            <wp:extent cx="6592179" cy="1046157"/>
+            <wp:effectExtent l="19050" t="19050" r="18415" b="20955"/>
+            <wp:docPr id="11" name="Picture 11"/>
             <wp:cNvGraphicFramePr>
               <a:graphicFrameLocks xmlns:a="http://schemas.openxmlformats.org/drawingml/2006/main" noChangeAspect="1"/>
             </wp:cNvGraphicFramePr>
@@ -1556,36 +1749,30 @@
               <a:graphicData uri="http://schemas.openxmlformats.org/drawingml/2006/picture">
                 <pic:pic xmlns:pic="http://schemas.openxmlformats.org/drawingml/2006/picture">
                   <pic:nvPicPr>
-                    <pic:cNvPr id="0" name="picture"/>
+                    <pic:cNvPr id="1" name=""/>
                     <pic:cNvPicPr/>
                   </pic:nvPicPr>
-                  <pic:blipFill rotWithShape="1">
-                    <a:blip r:embed="rId16">
-                      <a:extLst>
-                        <a:ext uri="{28A0092B-C50C-407E-A947-70E740481C1C}">
-                          <a14:useLocalDpi xmlns:a14="http://schemas.microsoft.com/office/drawing/2010/main" val="0"/>
-                        </a:ext>
-                      </a:extLst>
-                    </a:blip>
-                    <a:srcRect b="19031"/>
-                    <a:stretch/>
+                  <pic:blipFill>
+                    <a:blip r:embed="rId17"/>
+                    <a:stretch>
+                      <a:fillRect/>
+                    </a:stretch>
                   </pic:blipFill>
-                  <pic:spPr bwMode="auto">
+                  <pic:spPr>
                     <a:xfrm>
                       <a:off x="0" y="0"/>
-                      <a:ext cx="1390650" cy="2228850"/>
+                      <a:ext cx="6596509" cy="1046844"/>
                     </a:xfrm>
                     <a:prstGeom prst="rect">
                       <a:avLst/>
                     </a:prstGeom>
                     <a:ln>
-                      <a:noFill/>
+                      <a:solidFill>
+                        <a:schemeClr val="bg1">
+                          <a:lumMod val="85000"/>
+                        </a:schemeClr>
+                      </a:solidFill>
                     </a:ln>
-                    <a:extLst>
-                      <a:ext uri="{53640926-AAD7-44D8-BBD7-CCE9431645EC}">
-                        <a14:shadowObscured xmlns:a14="http://schemas.microsoft.com/office/drawing/2010/main"/>
-                      </a:ext>
-                    </a:extLst>
                   </pic:spPr>
                 </pic:pic>
               </a:graphicData>
@@ -1596,13 +1783,418 @@
     </w:p>
     <w:p>
       <w:pPr>
-        <w:pStyle w:val="ac"/>
+        <w:pStyle w:val="ListParagraph"/>
+        <w:numPr>
+          <w:ilvl w:val="0"/>
+          <w:numId w:val="21"/>
+        </w:numPr>
+        <w:rPr>
+          <w:lang w:val="bg-BG"/>
+        </w:rPr>
+      </w:pPr>
+      <w:r>
+        <w:rPr>
+          <w:lang w:val="bg-BG"/>
+        </w:rPr>
+        <w:t xml:space="preserve">Стартирайте програмата с </w:t>
+      </w:r>
+      <w:r>
+        <w:rPr>
+          <w:b/>
+          <w:bCs/>
+        </w:rPr>
+        <w:t>[</w:t>
+      </w:r>
+      <w:r>
+        <w:rPr>
+          <w:b/>
+          <w:bCs/>
+        </w:rPr>
+        <w:t>Alt+Shift</w:t>
+      </w:r>
+      <w:r>
+        <w:rPr>
+          <w:b/>
+          <w:bCs/>
+        </w:rPr>
+        <w:t>+F10</w:t>
+      </w:r>
+      <w:r>
+        <w:rPr>
+          <w:b/>
+          <w:bCs/>
+        </w:rPr>
+        <w:t>]</w:t>
+      </w:r>
+      <w:r>
+        <w:t xml:space="preserve"> </w:t>
+      </w:r>
+      <w:r>
+        <w:rPr>
+          <w:lang w:val="bg-BG"/>
+        </w:rPr>
+        <w:t>и проверете дали вашият резултат прилича на нашия:</w:t>
+      </w:r>
+    </w:p>
+    <w:p>
+      <w:pPr>
+        <w:jc w:val="center"/>
+        <w:rPr>
+          <w:lang w:val="bg-BG"/>
+        </w:rPr>
+      </w:pPr>
+      <w:r>
+        <w:rPr>
+          <w:noProof/>
+        </w:rPr>
+        <w:drawing>
+          <wp:inline distT="0" distB="0" distL="0" distR="0" wp14:anchorId="43C565BC" wp14:editId="56C54123">
+            <wp:extent cx="6626225" cy="1010285"/>
+            <wp:effectExtent l="19050" t="19050" r="22225" b="18415"/>
+            <wp:docPr id="12" name="Picture 12"/>
+            <wp:cNvGraphicFramePr>
+              <a:graphicFrameLocks xmlns:a="http://schemas.openxmlformats.org/drawingml/2006/main" noChangeAspect="1"/>
+            </wp:cNvGraphicFramePr>
+            <a:graphic xmlns:a="http://schemas.openxmlformats.org/drawingml/2006/main">
+              <a:graphicData uri="http://schemas.openxmlformats.org/drawingml/2006/picture">
+                <pic:pic xmlns:pic="http://schemas.openxmlformats.org/drawingml/2006/picture">
+                  <pic:nvPicPr>
+                    <pic:cNvPr id="1" name=""/>
+                    <pic:cNvPicPr/>
+                  </pic:nvPicPr>
+                  <pic:blipFill>
+                    <a:blip r:embed="rId18"/>
+                    <a:stretch>
+                      <a:fillRect/>
+                    </a:stretch>
+                  </pic:blipFill>
+                  <pic:spPr>
+                    <a:xfrm>
+                      <a:off x="0" y="0"/>
+                      <a:ext cx="6626225" cy="1010285"/>
+                    </a:xfrm>
+                    <a:prstGeom prst="rect">
+                      <a:avLst/>
+                    </a:prstGeom>
+                    <a:ln>
+                      <a:solidFill>
+                        <a:schemeClr val="bg1">
+                          <a:lumMod val="85000"/>
+                        </a:schemeClr>
+                      </a:solidFill>
+                    </a:ln>
+                  </pic:spPr>
+                </pic:pic>
+              </a:graphicData>
+            </a:graphic>
+          </wp:inline>
+        </w:drawing>
+      </w:r>
+    </w:p>
+    <w:p>
+      <w:pPr>
+        <w:pStyle w:val="ListParagraph"/>
+        <w:numPr>
+          <w:ilvl w:val="0"/>
+          <w:numId w:val="21"/>
+        </w:numPr>
+        <w:rPr>
+          <w:lang w:val="bg-BG"/>
+        </w:rPr>
+      </w:pPr>
+      <w:r>
+        <w:rPr>
+          <w:lang w:val="bg-BG"/>
+        </w:rPr>
+        <w:t xml:space="preserve">Тествайте вашата програма в </w:t>
+      </w:r>
+      <w:r>
+        <w:t>judge</w:t>
+      </w:r>
+      <w:r>
+        <w:rPr>
+          <w:lang w:val="bg-BG"/>
+        </w:rPr>
+        <w:t xml:space="preserve"> </w:t>
+      </w:r>
+      <w:r>
+        <w:rPr>
+          <w:lang w:val="bg-BG"/>
+        </w:rPr>
+        <w:t xml:space="preserve">системата: </w:t>
+      </w:r>
+      <w:hyperlink r:id="rId19">
+        <w:r>
+          <w:rPr>
+            <w:rStyle w:val="Hyperlink"/>
+            <w:lang w:val="bg-BG"/>
+          </w:rPr>
+          <w:t>https://judge.softuni.bg/Contest</w:t>
+        </w:r>
+        <w:r>
+          <w:rPr>
+            <w:rStyle w:val="Hyperlink"/>
+            <w:lang w:val="bg-BG"/>
+          </w:rPr>
+          <w:t>s</w:t>
+        </w:r>
+        <w:r>
+          <w:rPr>
+            <w:rStyle w:val="Hyperlink"/>
+            <w:lang w:val="bg-BG"/>
+          </w:rPr>
+          <w:t>/Practice/Index/150#1</w:t>
+        </w:r>
+      </w:hyperlink>
+      <w:r>
+        <w:rPr>
+          <w:lang w:val="bg-BG"/>
+        </w:rPr>
+        <w:t>.</w:t>
+      </w:r>
+    </w:p>
+    <w:p>
+      <w:pPr>
+        <w:jc w:val="center"/>
+        <w:rPr>
+          <w:lang w:val="bg-BG"/>
+        </w:rPr>
+      </w:pPr>
+      <w:r>
+        <w:rPr>
+          <w:lang w:val="bg-BG"/>
+        </w:rPr>
+        <w:lastRenderedPageBreak/>
+        <w:drawing>
+          <wp:inline distT="0" distB="0" distL="0" distR="0" wp14:anchorId="5820C268" wp14:editId="4EB0A434">
+            <wp:extent cx="5184334" cy="2998900"/>
+            <wp:effectExtent l="19050" t="19050" r="16510" b="11430"/>
+            <wp:docPr id="14" name="Picture 14"/>
+            <wp:cNvGraphicFramePr>
+              <a:graphicFrameLocks xmlns:a="http://schemas.openxmlformats.org/drawingml/2006/main" noChangeAspect="1"/>
+            </wp:cNvGraphicFramePr>
+            <a:graphic xmlns:a="http://schemas.openxmlformats.org/drawingml/2006/main">
+              <a:graphicData uri="http://schemas.openxmlformats.org/drawingml/2006/picture">
+                <pic:pic xmlns:pic="http://schemas.openxmlformats.org/drawingml/2006/picture">
+                  <pic:nvPicPr>
+                    <pic:cNvPr id="1" name=""/>
+                    <pic:cNvPicPr/>
+                  </pic:nvPicPr>
+                  <pic:blipFill>
+                    <a:blip r:embed="rId20"/>
+                    <a:stretch>
+                      <a:fillRect/>
+                    </a:stretch>
+                  </pic:blipFill>
+                  <pic:spPr>
+                    <a:xfrm>
+                      <a:off x="0" y="0"/>
+                      <a:ext cx="5192590" cy="3003676"/>
+                    </a:xfrm>
+                    <a:prstGeom prst="rect">
+                      <a:avLst/>
+                    </a:prstGeom>
+                    <a:ln>
+                      <a:solidFill>
+                        <a:schemeClr val="bg1">
+                          <a:lumMod val="85000"/>
+                        </a:schemeClr>
+                      </a:solidFill>
+                    </a:ln>
+                  </pic:spPr>
+                </pic:pic>
+              </a:graphicData>
+            </a:graphic>
+          </wp:inline>
+        </w:drawing>
+      </w:r>
+    </w:p>
+    <w:p>
+      <w:pPr>
+        <w:pStyle w:val="Heading2"/>
+      </w:pPr>
+      <w:r>
+        <w:t>Числата от 1 до 20</w:t>
+      </w:r>
+    </w:p>
+    <w:p>
+      <w:pPr>
+        <w:rPr>
+          <w:lang w:val="bg-BG"/>
+        </w:rPr>
+      </w:pPr>
+      <w:r>
+        <w:rPr>
+          <w:lang w:val="bg-BG"/>
+        </w:rPr>
+        <w:t xml:space="preserve">Напишете </w:t>
+      </w:r>
+      <w:r>
+        <w:rPr>
+          <w:b/>
+          <w:bCs/>
+        </w:rPr>
+        <w:t>Python</w:t>
+      </w:r>
+      <w:r>
+        <w:rPr>
+          <w:lang w:val="bg-BG"/>
+        </w:rPr>
+        <w:t xml:space="preserve"> </w:t>
+      </w:r>
+      <w:r>
+        <w:rPr>
+          <w:lang w:val="bg-BG"/>
+        </w:rPr>
+        <w:t>конзолна програма, която отпечатва числата от 1 до 20 на отделни редове на конзолата.</w:t>
+      </w:r>
+    </w:p>
+    <w:p>
+      <w:pPr>
+        <w:pStyle w:val="ListParagraph"/>
         <w:numPr>
           <w:ilvl w:val="0"/>
           <w:numId w:val="28"/>
         </w:numPr>
         <w:rPr>
-          <w:rStyle w:val="a9"/>
+          <w:lang w:val="bg-BG"/>
+        </w:rPr>
+      </w:pPr>
+      <w:r>
+        <w:rPr>
+          <w:lang w:val="bg-BG"/>
+        </w:rPr>
+        <w:t xml:space="preserve">Създайте нов файл </w:t>
+      </w:r>
+      <w:r>
+        <w:rPr>
+          <w:rStyle w:val="CodeChar"/>
+        </w:rPr>
+        <w:t>numbers</w:t>
+      </w:r>
+      <w:r>
+        <w:rPr>
+          <w:rStyle w:val="CodeChar"/>
+          <w:lang w:val="bg-BG"/>
+        </w:rPr>
+        <w:t>-</w:t>
+      </w:r>
+      <w:r>
+        <w:rPr>
+          <w:rStyle w:val="CodeChar"/>
+        </w:rPr>
+        <w:t>1-to-20</w:t>
+      </w:r>
+      <w:r>
+        <w:rPr>
+          <w:rStyle w:val="CodeChar"/>
+        </w:rPr>
+        <w:t>.py</w:t>
+      </w:r>
+      <w:r>
+        <w:rPr>
+          <w:lang w:val="bg-BG"/>
+        </w:rPr>
+        <w:t>.</w:t>
+      </w:r>
+    </w:p>
+    <w:p>
+      <w:pPr>
+        <w:pStyle w:val="ListParagraph"/>
+        <w:numPr>
+          <w:ilvl w:val="0"/>
+          <w:numId w:val="28"/>
+        </w:numPr>
+        <w:rPr>
+          <w:lang w:val="bg-BG"/>
+        </w:rPr>
+      </w:pPr>
+      <w:r>
+        <w:rPr>
+          <w:lang w:val="bg-BG"/>
+        </w:rPr>
+        <w:t xml:space="preserve">Напишете 20 команди </w:t>
+      </w:r>
+      <w:r>
+        <w:rPr>
+          <w:rStyle w:val="CodeChar"/>
+        </w:rPr>
+        <w:t>print()</w:t>
+      </w:r>
+      <w:r>
+        <w:rPr>
+          <w:lang w:val="bg-BG"/>
+        </w:rPr>
+        <w:t xml:space="preserve">, </w:t>
+      </w:r>
+      <w:r>
+        <w:rPr>
+          <w:lang w:val="bg-BG"/>
+        </w:rPr>
+        <w:t>една след друга, за да отпечатате числата от 1 до 20.</w:t>
+      </w:r>
+    </w:p>
+    <w:p>
+      <w:pPr>
+        <w:jc w:val="center"/>
+      </w:pPr>
+      <w:r>
+        <w:rPr>
+          <w:noProof/>
+        </w:rPr>
+        <w:drawing>
+          <wp:inline distT="0" distB="0" distL="0" distR="0" wp14:anchorId="53DF1C5C" wp14:editId="34BB071E">
+            <wp:extent cx="1162784" cy="1681766"/>
+            <wp:effectExtent l="19050" t="19050" r="18415" b="13970"/>
+            <wp:docPr id="13" name="Picture 13"/>
+            <wp:cNvGraphicFramePr>
+              <a:graphicFrameLocks xmlns:a="http://schemas.openxmlformats.org/drawingml/2006/main" noChangeAspect="1"/>
+            </wp:cNvGraphicFramePr>
+            <a:graphic xmlns:a="http://schemas.openxmlformats.org/drawingml/2006/main">
+              <a:graphicData uri="http://schemas.openxmlformats.org/drawingml/2006/picture">
+                <pic:pic xmlns:pic="http://schemas.openxmlformats.org/drawingml/2006/picture">
+                  <pic:nvPicPr>
+                    <pic:cNvPr id="1" name=""/>
+                    <pic:cNvPicPr/>
+                  </pic:nvPicPr>
+                  <pic:blipFill>
+                    <a:blip r:embed="rId21"/>
+                    <a:stretch>
+                      <a:fillRect/>
+                    </a:stretch>
+                  </pic:blipFill>
+                  <pic:spPr>
+                    <a:xfrm>
+                      <a:off x="0" y="0"/>
+                      <a:ext cx="1168642" cy="1690238"/>
+                    </a:xfrm>
+                    <a:prstGeom prst="rect">
+                      <a:avLst/>
+                    </a:prstGeom>
+                    <a:ln>
+                      <a:solidFill>
+                        <a:schemeClr val="bg1">
+                          <a:lumMod val="85000"/>
+                        </a:schemeClr>
+                      </a:solidFill>
+                    </a:ln>
+                  </pic:spPr>
+                </pic:pic>
+              </a:graphicData>
+            </a:graphic>
+          </wp:inline>
+        </w:drawing>
+      </w:r>
+    </w:p>
+    <w:p>
+      <w:pPr>
+        <w:pStyle w:val="ListParagraph"/>
+        <w:numPr>
+          <w:ilvl w:val="0"/>
+          <w:numId w:val="28"/>
+        </w:numPr>
+        <w:rPr>
+          <w:rStyle w:val="Hyperlink"/>
           <w:color w:val="auto"/>
           <w:u w:val="none"/>
         </w:rPr>
@@ -1629,21 +2221,19 @@
         </w:rPr>
         <w:t xml:space="preserve">системата: </w:t>
       </w:r>
-      <w:hyperlink r:id="rId17" w:anchor="2" w:history="1">
+      <w:hyperlink r:id="rId22" w:anchor="2" w:history="1">
         <w:r>
           <w:rPr>
-            <w:rStyle w:val="a9"/>
+            <w:rStyle w:val="Hyperlink"/>
             <w:lang w:val="bg-BG"/>
           </w:rPr>
           <w:t>https://judge.softuni.bg/Contests/Practice/Index/150#2</w:t>
         </w:r>
       </w:hyperlink>
     </w:p>
-    <w:p/>
-    <w:p/>
     <w:p>
       <w:pPr>
-        <w:pStyle w:val="2"/>
+        <w:pStyle w:val="Heading2"/>
       </w:pPr>
       <w:r>
         <w:t>Триъгълник от 55 звездички</w:t>
@@ -1659,7 +2249,16 @@
         <w:rPr>
           <w:lang w:val="bg-BG"/>
         </w:rPr>
-        <w:t xml:space="preserve">Напишете Python конзолна програма, която отпечатва </w:t>
+        <w:t xml:space="preserve">Напишете </w:t>
+      </w:r>
+      <w:r>
+        <w:t>Python</w:t>
+      </w:r>
+      <w:r>
+        <w:rPr>
+          <w:lang w:val="bg-BG"/>
+        </w:rPr>
+        <w:t xml:space="preserve"> конзолна програма, която отпечатва </w:t>
       </w:r>
       <w:r>
         <w:rPr>
@@ -1675,17 +2274,10 @@
         </w:rPr>
         <w:t>, разположени на 10 реда:</w:t>
       </w:r>
-    </w:p>
-    <w:p>
-      <w:pPr>
-        <w:rPr>
-          <w:lang w:val="bg-BG"/>
-        </w:rPr>
-      </w:pPr>
     </w:p>
     <w:tbl>
       <w:tblPr>
-        <w:tblStyle w:val="ae"/>
+        <w:tblStyle w:val="TableGrid"/>
         <w:tblW w:w="9497" w:type="dxa"/>
         <w:tblInd w:w="421" w:type="dxa"/>
         <w:tblCellMar>
@@ -1718,7 +2310,6 @@
                 <w:b w:val="0"/>
                 <w:lang w:val="bg-BG"/>
               </w:rPr>
-              <w:lastRenderedPageBreak/>
               <w:t>*</w:t>
             </w:r>
           </w:p>
@@ -1879,7 +2470,7 @@
     </w:tbl>
     <w:p>
       <w:pPr>
-        <w:pStyle w:val="ac"/>
+        <w:pStyle w:val="ListParagraph"/>
         <w:numPr>
           <w:ilvl w:val="0"/>
           <w:numId w:val="30"/>
@@ -1892,13 +2483,21 @@
         <w:rPr>
           <w:lang w:val="bg-BG"/>
         </w:rPr>
-        <w:t xml:space="preserve">Създайте ново конзолно </w:t>
+        <w:t>Създайте нов</w:t>
+      </w:r>
+      <w:r>
+        <w:t>a</w:t>
+      </w:r>
+      <w:r>
+        <w:rPr>
+          <w:lang w:val="bg-BG"/>
+        </w:rPr>
+        <w:t xml:space="preserve"> </w:t>
       </w:r>
       <w:r>
         <w:rPr>
           <w:b/>
           <w:bCs/>
-          <w:lang w:val="bg-BG"/>
         </w:rPr>
         <w:t>Python</w:t>
       </w:r>
@@ -1911,9 +2510,16 @@
       </w:r>
       <w:r>
         <w:rPr>
-          <w:lang w:val="bg-BG"/>
-        </w:rPr>
-        <w:t xml:space="preserve">приложение с име </w:t>
+          <w:bCs/>
+          <w:lang w:val="bg-BG"/>
+        </w:rPr>
+        <w:t>програма</w:t>
+      </w:r>
+      <w:r>
+        <w:rPr>
+          <w:lang w:val="bg-BG"/>
+        </w:rPr>
+        <w:t xml:space="preserve"> с име </w:t>
       </w:r>
       <w:r>
         <w:rPr>
@@ -1925,7 +2531,31 @@
         <w:rPr>
           <w:rStyle w:val="CodeChar"/>
         </w:rPr>
-        <w:t>TriangleOf55Stars</w:t>
+        <w:t>t</w:t>
+      </w:r>
+      <w:r>
+        <w:rPr>
+          <w:rStyle w:val="CodeChar"/>
+        </w:rPr>
+        <w:t>riangle</w:t>
+      </w:r>
+      <w:r>
+        <w:rPr>
+          <w:rStyle w:val="CodeChar"/>
+        </w:rPr>
+        <w:t>-of-55-s</w:t>
+      </w:r>
+      <w:r>
+        <w:rPr>
+          <w:rStyle w:val="CodeChar"/>
+        </w:rPr>
+        <w:t>tars</w:t>
+      </w:r>
+      <w:r>
+        <w:rPr>
+          <w:rStyle w:val="CodeChar"/>
+        </w:rPr>
+        <w:t>.py</w:t>
       </w:r>
       <w:r>
         <w:rPr>
@@ -1936,7 +2566,7 @@
     </w:p>
     <w:p>
       <w:pPr>
-        <w:pStyle w:val="ac"/>
+        <w:pStyle w:val="ListParagraph"/>
         <w:numPr>
           <w:ilvl w:val="0"/>
           <w:numId w:val="30"/>
@@ -1950,49 +2580,24 @@
           <w:noProof/>
           <w:lang w:val="bg-BG"/>
         </w:rPr>
+        <w:lastRenderedPageBreak/>
         <w:t xml:space="preserve">Напишете код, който печата триъгълника от звездички, например чрез 10 команди, подобни на </w:t>
       </w:r>
       <w:r>
         <w:rPr>
-          <w:b/>
-          <w:bCs/>
-          <w:noProof/>
-          <w:lang w:val="bg-BG"/>
+          <w:rStyle w:val="CodeChar"/>
         </w:rPr>
         <w:t>print</w:t>
       </w:r>
       <w:r>
         <w:rPr>
           <w:rStyle w:val="CodeChar"/>
-          <w:lang w:val="bg-BG"/>
-        </w:rPr>
-        <w:t>(</w:t>
+        </w:rPr>
+        <w:t>('*'</w:t>
       </w:r>
       <w:r>
         <w:rPr>
           <w:rStyle w:val="CodeChar"/>
-          <w:lang w:val="bg-BG"/>
-        </w:rPr>
-        <w:t>'</w:t>
-      </w:r>
-      <w:r>
-        <w:rPr>
-          <w:rStyle w:val="CodeChar"/>
-          <w:lang w:val="bg-BG"/>
-        </w:rPr>
-        <w:t>*</w:t>
-      </w:r>
-      <w:r>
-        <w:rPr>
-          <w:rStyle w:val="CodeChar"/>
-          <w:lang w:val="bg-BG"/>
-        </w:rPr>
-        <w:t>'</w:t>
-      </w:r>
-      <w:r>
-        <w:rPr>
-          <w:rStyle w:val="CodeChar"/>
-          <w:lang w:val="bg-BG"/>
         </w:rPr>
         <w:t>)</w:t>
       </w:r>
@@ -2006,7 +2611,7 @@
     </w:p>
     <w:p>
       <w:pPr>
-        <w:pStyle w:val="ac"/>
+        <w:pStyle w:val="ListParagraph"/>
         <w:numPr>
           <w:ilvl w:val="0"/>
           <w:numId w:val="30"/>
@@ -2049,97 +2654,13 @@
         </w:rPr>
         <w:t xml:space="preserve"> </w:t>
       </w:r>
-      <w:hyperlink r:id="rId18" w:anchor="3" w:history="1">
+      <w:hyperlink r:id="rId23" w:anchor="3" w:history="1">
         <w:r>
           <w:rPr>
-            <w:rStyle w:val="a9"/>
+            <w:rStyle w:val="Hyperlink"/>
+            <w:noProof/>
           </w:rPr>
-          <w:t>https</w:t>
-        </w:r>
-        <w:r>
-          <w:rPr>
-            <w:rStyle w:val="a9"/>
-            <w:lang w:val="bg-BG"/>
-          </w:rPr>
-          <w:t>://</w:t>
-        </w:r>
-        <w:r>
-          <w:rPr>
-            <w:rStyle w:val="a9"/>
-          </w:rPr>
-          <w:t>judge</w:t>
-        </w:r>
-        <w:r>
-          <w:rPr>
-            <w:rStyle w:val="a9"/>
-            <w:lang w:val="bg-BG"/>
-          </w:rPr>
-          <w:t>.</w:t>
-        </w:r>
-        <w:r>
-          <w:rPr>
-            <w:rStyle w:val="a9"/>
-          </w:rPr>
-          <w:t>softuni</w:t>
-        </w:r>
-        <w:r>
-          <w:rPr>
-            <w:rStyle w:val="a9"/>
-            <w:lang w:val="bg-BG"/>
-          </w:rPr>
-          <w:t>.</w:t>
-        </w:r>
-        <w:r>
-          <w:rPr>
-            <w:rStyle w:val="a9"/>
-          </w:rPr>
-          <w:t>bg</w:t>
-        </w:r>
-        <w:r>
-          <w:rPr>
-            <w:rStyle w:val="a9"/>
-            <w:lang w:val="bg-BG"/>
-          </w:rPr>
-          <w:t>/</w:t>
-        </w:r>
-        <w:r>
-          <w:rPr>
-            <w:rStyle w:val="a9"/>
-          </w:rPr>
-          <w:t>Contests</w:t>
-        </w:r>
-        <w:r>
-          <w:rPr>
-            <w:rStyle w:val="a9"/>
-            <w:lang w:val="bg-BG"/>
-          </w:rPr>
-          <w:t>/</w:t>
-        </w:r>
-        <w:r>
-          <w:rPr>
-            <w:rStyle w:val="a9"/>
-          </w:rPr>
-          <w:t>Practice</w:t>
-        </w:r>
-        <w:r>
-          <w:rPr>
-            <w:rStyle w:val="a9"/>
-            <w:lang w:val="bg-BG"/>
-          </w:rPr>
-          <w:t>/</w:t>
-        </w:r>
-        <w:r>
-          <w:rPr>
-            <w:rStyle w:val="a9"/>
-          </w:rPr>
-          <w:t>Index</w:t>
-        </w:r>
-        <w:r>
-          <w:rPr>
-            <w:rStyle w:val="a9"/>
-            <w:lang w:val="bg-BG"/>
-          </w:rPr>
-          <w:t>/150#3</w:t>
+          <w:t>https://judge.softuni.bg/Contests/Practice/Index/150#3</w:t>
         </w:r>
       </w:hyperlink>
       <w:r>
@@ -2151,7 +2672,7 @@
     </w:p>
     <w:p>
       <w:pPr>
-        <w:pStyle w:val="2"/>
+        <w:pStyle w:val="Heading2"/>
       </w:pPr>
       <w:r>
         <w:t>Лице на правоъгълник</w:t>
@@ -2173,7 +2694,6 @@
         <w:rPr>
           <w:b/>
           <w:bCs/>
-          <w:lang w:val="bg-BG"/>
         </w:rPr>
         <w:t>Python</w:t>
       </w:r>
@@ -2270,7 +2790,7 @@
     </w:p>
     <w:tbl>
       <w:tblPr>
-        <w:tblStyle w:val="ae"/>
+        <w:tblStyle w:val="TableGrid"/>
         <w:tblW w:w="0" w:type="auto"/>
         <w:tblInd w:w="37" w:type="dxa"/>
         <w:tblCellMar>
@@ -2552,7 +3072,7 @@
     </w:tbl>
     <w:p>
       <w:pPr>
-        <w:pStyle w:val="ac"/>
+        <w:pStyle w:val="ListParagraph"/>
         <w:numPr>
           <w:ilvl w:val="0"/>
           <w:numId w:val="32"/>
@@ -2571,7 +3091,6 @@
         <w:rPr>
           <w:b/>
           <w:bCs/>
-          <w:lang w:val="bg-BG"/>
         </w:rPr>
         <w:t>Python</w:t>
       </w:r>
@@ -2587,7 +3106,7 @@
     </w:p>
     <w:tbl>
       <w:tblPr>
-        <w:tblStyle w:val="ae"/>
+        <w:tblStyle w:val="TableGrid"/>
         <w:tblW w:w="9881" w:type="dxa"/>
         <w:tblInd w:w="37" w:type="dxa"/>
         <w:tblCellMar>
@@ -2626,7 +3145,7 @@
                 <w:color w:val="000000" w:themeColor="text1"/>
                 <w:highlight w:val="white"/>
               </w:rPr>
-              <w:t xml:space="preserve">    a = </w:t>
+              <w:t xml:space="preserve">a = </w:t>
             </w:r>
             <w:r>
               <w:rPr>
@@ -2676,7 +3195,7 @@
                 <w:color w:val="000000" w:themeColor="text1"/>
                 <w:highlight w:val="white"/>
               </w:rPr>
-              <w:t xml:space="preserve">    b = </w:t>
+              <w:t xml:space="preserve">b = </w:t>
             </w:r>
             <w:r>
               <w:rPr>
@@ -2736,28 +3255,28 @@
               <w:adjustRightInd w:val="0"/>
               <w:spacing w:before="0" w:after="0"/>
               <w:rPr>
+                <w:rFonts w:ascii="Consolas" w:eastAsia="Consolas" w:hAnsi="Consolas" w:cs="Consolas"/>
+                <w:noProof/>
+                <w:color w:val="000000" w:themeColor="text1"/>
+                <w:highlight w:val="white"/>
+              </w:rPr>
+            </w:pPr>
+            <w:r>
+              <w:rPr>
+                <w:rFonts w:ascii="Consolas" w:hAnsi="Consolas" w:cs="Consolas"/>
+                <w:noProof/>
+                <w:color w:val="008000"/>
+                <w:highlight w:val="white"/>
+              </w:rPr>
+              <w:t>#</w:t>
+            </w:r>
+            <w:r>
+              <w:rPr>
                 <w:rFonts w:ascii="Consolas" w:hAnsi="Consolas" w:cs="Consolas"/>
                 <w:noProof/>
                 <w:color w:val="000000"/>
                 <w:highlight w:val="white"/>
               </w:rPr>
-            </w:pPr>
-            <w:r>
-              <w:rPr>
-                <w:rFonts w:ascii="Consolas" w:hAnsi="Consolas" w:cs="Consolas"/>
-                <w:noProof/>
-                <w:color w:val="000000"/>
-                <w:highlight w:val="white"/>
-              </w:rPr>
-              <w:t xml:space="preserve">   </w:t>
-            </w:r>
-            <w:r>
-              <w:rPr>
-                <w:rFonts w:ascii="Consolas" w:hAnsi="Consolas" w:cs="Consolas"/>
-                <w:noProof/>
-                <w:color w:val="000000"/>
-                <w:highlight w:val="white"/>
-              </w:rPr>
               <w:t xml:space="preserve"> </w:t>
             </w:r>
             <w:r>
@@ -2767,47 +3286,15 @@
                 <w:color w:val="008000"/>
                 <w:highlight w:val="white"/>
               </w:rPr>
-              <w:t>#</w:t>
-            </w:r>
-            <w:r>
-              <w:rPr>
-                <w:rFonts w:ascii="Consolas" w:hAnsi="Consolas" w:cs="Consolas"/>
-                <w:noProof/>
-                <w:color w:val="000000"/>
-                <w:highlight w:val="white"/>
-              </w:rPr>
-              <w:t xml:space="preserve"> </w:t>
-            </w:r>
-            <w:r>
-              <w:rPr>
-                <w:rFonts w:ascii="Consolas" w:hAnsi="Consolas" w:cs="Consolas"/>
-                <w:noProof/>
-                <w:color w:val="008000"/>
-                <w:highlight w:val="white"/>
-              </w:rPr>
               <w:t xml:space="preserve"> TODO: calculate the area and print it</w:t>
             </w:r>
-          </w:p>
-          <w:p>
-            <w:pPr>
-              <w:autoSpaceDE w:val="0"/>
-              <w:autoSpaceDN w:val="0"/>
-              <w:adjustRightInd w:val="0"/>
-              <w:spacing w:before="0" w:after="0"/>
-              <w:rPr>
-                <w:rFonts w:ascii="Consolas" w:eastAsia="Consolas" w:hAnsi="Consolas" w:cs="Consolas"/>
-                <w:noProof/>
-                <w:color w:val="000000" w:themeColor="text1"/>
-                <w:highlight w:val="white"/>
-              </w:rPr>
-            </w:pPr>
           </w:p>
         </w:tc>
       </w:tr>
     </w:tbl>
     <w:p>
       <w:pPr>
-        <w:pStyle w:val="ac"/>
+        <w:pStyle w:val="ListParagraph"/>
         <w:numPr>
           <w:ilvl w:val="0"/>
           <w:numId w:val="32"/>
@@ -2822,10 +3309,75 @@
         </w:rPr>
         <w:t>Допишете програмата по-горе, за да пресмята лицето на правоъгълника и да го проверява.</w:t>
       </w:r>
+      <w:r>
+        <w:t xml:space="preserve"> </w:t>
+      </w:r>
+      <w:r>
+        <w:rPr>
+          <w:lang w:val="bg-BG"/>
+        </w:rPr>
+        <w:t xml:space="preserve">Можете да използвате </w:t>
+      </w:r>
+      <w:r>
+        <w:rPr>
+          <w:rStyle w:val="CodeChar"/>
+        </w:rPr>
+        <w:t>print()</w:t>
+      </w:r>
+      <w:r>
+        <w:rPr>
+          <w:lang w:val="bg-BG"/>
+        </w:rPr>
+        <w:t xml:space="preserve"> и да му подадете като параметър</w:t>
+      </w:r>
+      <w:r>
+        <w:t xml:space="preserve"> </w:t>
+      </w:r>
+      <w:r>
+        <w:rPr>
+          <w:lang w:val="bg-BG"/>
+        </w:rPr>
+        <w:t xml:space="preserve">израза </w:t>
+      </w:r>
+      <w:r>
+        <w:rPr>
+          <w:rStyle w:val="CodeChar"/>
+        </w:rPr>
+        <w:t>a</w:t>
+      </w:r>
+      <w:r>
+        <w:rPr>
+          <w:rStyle w:val="CodeChar"/>
+          <w:rFonts w:asciiTheme="minorHAnsi" w:hAnsiTheme="minorHAnsi" w:cstheme="minorHAnsi"/>
+        </w:rPr>
+        <w:t xml:space="preserve"> </w:t>
+      </w:r>
+      <w:r>
+        <w:rPr>
+          <w:rStyle w:val="CodeChar"/>
+        </w:rPr>
+        <w:t>*</w:t>
+      </w:r>
+      <w:r>
+        <w:rPr>
+          <w:rStyle w:val="CodeChar"/>
+          <w:rFonts w:asciiTheme="minorHAnsi" w:hAnsiTheme="minorHAnsi" w:cstheme="minorHAnsi"/>
+        </w:rPr>
+        <w:t xml:space="preserve"> </w:t>
+      </w:r>
+      <w:r>
+        <w:rPr>
+          <w:rStyle w:val="CodeChar"/>
+        </w:rPr>
+        <w:t>b</w:t>
+      </w:r>
+      <w:r>
+        <w:t>.</w:t>
+      </w:r>
     </w:p>
     <w:p>
       <w:pPr>
-        <w:pStyle w:val="ac"/>
+        <w:pStyle w:val="ListParagraph"/>
         <w:numPr>
           <w:ilvl w:val="0"/>
           <w:numId w:val="32"/>
@@ -2847,18 +3399,12 @@
         <w:rPr>
           <w:lang w:val="bg-BG"/>
         </w:rPr>
-        <w:t xml:space="preserve"> </w:t>
-      </w:r>
-      <w:r>
-        <w:rPr>
-          <w:lang w:val="bg-BG"/>
-        </w:rPr>
-        <w:t xml:space="preserve">системата: </w:t>
-      </w:r>
-      <w:hyperlink r:id="rId19" w:anchor="4" w:history="1">
+        <w:t xml:space="preserve"> системата: </w:t>
+      </w:r>
+      <w:hyperlink r:id="rId24" w:anchor="4" w:history="1">
         <w:r>
           <w:rPr>
-            <w:rStyle w:val="a9"/>
+            <w:rStyle w:val="Hyperlink"/>
             <w:lang w:val="bg-BG"/>
           </w:rPr>
           <w:t>https://judge.softuni.bg/Contests/Practice/Index/150#4</w:t>
@@ -2873,76 +3419,12 @@
     </w:p>
     <w:p>
       <w:pPr>
-        <w:rPr>
-          <w:lang w:val="bg-BG"/>
-        </w:rPr>
-      </w:pPr>
-    </w:p>
-    <w:p>
-      <w:pPr>
-        <w:rPr>
-          <w:lang w:val="bg-BG"/>
-        </w:rPr>
-      </w:pPr>
-    </w:p>
-    <w:p>
-      <w:pPr>
-        <w:rPr>
-          <w:lang w:val="bg-BG"/>
-        </w:rPr>
-      </w:pPr>
-    </w:p>
-    <w:p>
-      <w:pPr>
-        <w:rPr>
-          <w:lang w:val="bg-BG"/>
-        </w:rPr>
-      </w:pPr>
-    </w:p>
-    <w:p>
-      <w:pPr>
-        <w:rPr>
-          <w:lang w:val="bg-BG"/>
-        </w:rPr>
-      </w:pPr>
-    </w:p>
-    <w:p>
-      <w:pPr>
-        <w:rPr>
-          <w:lang w:val="bg-BG"/>
-        </w:rPr>
-      </w:pPr>
-    </w:p>
-    <w:p>
-      <w:pPr>
-        <w:rPr>
-          <w:lang w:val="bg-BG"/>
-        </w:rPr>
-      </w:pPr>
-    </w:p>
-    <w:p>
-      <w:pPr>
-        <w:rPr>
-          <w:lang w:val="bg-BG"/>
-        </w:rPr>
-      </w:pPr>
-    </w:p>
-    <w:p>
-      <w:pPr>
-        <w:rPr>
-          <w:lang w:val="bg-BG"/>
-        </w:rPr>
-      </w:pPr>
-    </w:p>
-    <w:p>
-      <w:pPr>
-        <w:pStyle w:val="2"/>
+        <w:pStyle w:val="Heading2"/>
       </w:pPr>
       <w:r>
         <w:rPr>
           <w:lang w:val="en-US"/>
         </w:rPr>
-        <w:lastRenderedPageBreak/>
         <w:t xml:space="preserve">* </w:t>
       </w:r>
       <w:r>
@@ -3036,7 +3518,7 @@
     </w:p>
     <w:tbl>
       <w:tblPr>
-        <w:tblStyle w:val="ae"/>
+        <w:tblStyle w:val="TableGrid"/>
         <w:tblW w:w="1996" w:type="dxa"/>
         <w:tblInd w:w="37" w:type="dxa"/>
         <w:tblCellMar>
@@ -3399,7 +3881,7 @@
     </w:tbl>
     <w:p>
       <w:pPr>
-        <w:pStyle w:val="ac"/>
+        <w:pStyle w:val="ListParagraph"/>
         <w:numPr>
           <w:ilvl w:val="0"/>
           <w:numId w:val="33"/>
@@ -3418,7 +3900,6 @@
         <w:rPr>
           <w:b/>
           <w:bCs/>
-          <w:lang w:val="bg-BG"/>
         </w:rPr>
         <w:t>Python</w:t>
       </w:r>
@@ -3450,7 +3931,7 @@
     </w:p>
     <w:tbl>
       <w:tblPr>
-        <w:tblStyle w:val="ae"/>
+        <w:tblStyle w:val="TableGrid"/>
         <w:tblW w:w="9881" w:type="dxa"/>
         <w:tblInd w:w="37" w:type="dxa"/>
         <w:tblCellMar>
@@ -3482,28 +3963,14 @@
                 <w:highlight w:val="white"/>
               </w:rPr>
             </w:pPr>
-          </w:p>
-          <w:p>
-            <w:pPr>
-              <w:autoSpaceDE w:val="0"/>
-              <w:autoSpaceDN w:val="0"/>
-              <w:adjustRightInd w:val="0"/>
-              <w:spacing w:before="0" w:after="0"/>
+            <w:r>
               <w:rPr>
                 <w:rFonts w:ascii="Consolas" w:eastAsia="Consolas" w:hAnsi="Consolas" w:cs="Consolas"/>
                 <w:noProof/>
                 <w:color w:val="000000" w:themeColor="text1"/>
                 <w:highlight w:val="white"/>
               </w:rPr>
-            </w:pPr>
-            <w:r>
-              <w:rPr>
-                <w:rFonts w:ascii="Consolas" w:eastAsia="Consolas" w:hAnsi="Consolas" w:cs="Consolas"/>
-                <w:noProof/>
-                <w:color w:val="000000" w:themeColor="text1"/>
-                <w:highlight w:val="white"/>
-              </w:rPr>
-              <w:t xml:space="preserve">    n = </w:t>
+              <w:t xml:space="preserve">n = </w:t>
             </w:r>
             <w:r>
               <w:rPr>
@@ -3549,21 +4016,12 @@
               <w:adjustRightInd w:val="0"/>
               <w:spacing w:before="0" w:after="0"/>
               <w:rPr>
-                <w:rFonts w:ascii="Consolas" w:hAnsi="Consolas" w:cs="Consolas"/>
+                <w:rFonts w:ascii="Consolas" w:eastAsia="Consolas" w:hAnsi="Consolas" w:cs="Consolas"/>
                 <w:noProof/>
-                <w:color w:val="000000"/>
+                <w:color w:val="000000" w:themeColor="text1"/>
                 <w:highlight w:val="white"/>
               </w:rPr>
             </w:pPr>
-            <w:r>
-              <w:rPr>
-                <w:rFonts w:ascii="Consolas" w:hAnsi="Consolas" w:cs="Consolas"/>
-                <w:noProof/>
-                <w:color w:val="000000"/>
-                <w:highlight w:val="white"/>
-              </w:rPr>
-              <w:t xml:space="preserve">            </w:t>
-            </w:r>
           </w:p>
           <w:p>
             <w:pPr>
@@ -3572,21 +4030,12 @@
               <w:adjustRightInd w:val="0"/>
               <w:spacing w:before="0" w:after="0"/>
               <w:rPr>
-                <w:rFonts w:ascii="Consolas" w:hAnsi="Consolas" w:cs="Consolas"/>
+                <w:rFonts w:ascii="Consolas" w:eastAsia="Consolas" w:hAnsi="Consolas" w:cs="Consolas"/>
                 <w:noProof/>
-                <w:color w:val="000000"/>
+                <w:color w:val="000000" w:themeColor="text1"/>
                 <w:highlight w:val="white"/>
               </w:rPr>
             </w:pPr>
-            <w:r>
-              <w:rPr>
-                <w:rFonts w:ascii="Consolas" w:hAnsi="Consolas" w:cs="Consolas"/>
-                <w:noProof/>
-                <w:color w:val="000000"/>
-                <w:highlight w:val="white"/>
-              </w:rPr>
-              <w:t xml:space="preserve">    </w:t>
-            </w:r>
             <w:r>
               <w:rPr>
                 <w:rFonts w:ascii="Consolas" w:hAnsi="Consolas" w:cs="Consolas"/>
@@ -3614,27 +4063,13 @@
               </w:rPr>
               <w:t>print the rectangle</w:t>
             </w:r>
-          </w:p>
-          <w:p>
-            <w:pPr>
-              <w:autoSpaceDE w:val="0"/>
-              <w:autoSpaceDN w:val="0"/>
-              <w:adjustRightInd w:val="0"/>
-              <w:spacing w:before="0" w:after="0"/>
-              <w:rPr>
-                <w:rFonts w:ascii="Consolas" w:eastAsia="Consolas" w:hAnsi="Consolas" w:cs="Consolas"/>
-                <w:noProof/>
-                <w:color w:val="000000" w:themeColor="text1"/>
-                <w:highlight w:val="white"/>
-              </w:rPr>
-            </w:pPr>
           </w:p>
         </w:tc>
       </w:tr>
     </w:tbl>
     <w:p>
       <w:pPr>
-        <w:pStyle w:val="ac"/>
+        <w:pStyle w:val="ListParagraph"/>
         <w:numPr>
           <w:ilvl w:val="0"/>
           <w:numId w:val="33"/>
@@ -3647,7 +4082,124 @@
         <w:rPr>
           <w:lang w:val="bg-BG"/>
         </w:rPr>
-        <w:t xml:space="preserve">Допишете програмата по-горе, за да отпечатва квадрат, съставен от звездички. Може да се наложи да използвате </w:t>
+        <w:t>Допишете програмата по-горе, за да отпечатва квадрат, съставен от звездички.</w:t>
+      </w:r>
+      <w:r>
+        <w:rPr>
+          <w:lang w:val="bg-BG"/>
+        </w:rPr>
+        <w:t xml:space="preserve"> Отпечатайте на първия ред </w:t>
+      </w:r>
+      <w:r>
+        <w:rPr>
+          <w:rStyle w:val="CodeChar"/>
+          <w:b w:val="0"/>
+        </w:rPr>
+        <w:t>n</w:t>
+      </w:r>
+      <w:r>
+        <w:rPr>
+          <w:b/>
+        </w:rPr>
+        <w:t xml:space="preserve"> </w:t>
+      </w:r>
+      <w:r>
+        <w:rPr>
+          <w:b/>
+          <w:lang w:val="bg-BG"/>
+        </w:rPr>
+        <w:t>звездички</w:t>
+      </w:r>
+      <w:r>
+        <w:rPr>
+          <w:lang w:val="bg-BG"/>
+        </w:rPr>
+        <w:t xml:space="preserve">, на следващите </w:t>
+      </w:r>
+      <w:r>
+        <w:t xml:space="preserve">n-2 </w:t>
+      </w:r>
+      <w:r>
+        <w:rPr>
+          <w:lang w:val="bg-BG"/>
+        </w:rPr>
+        <w:t xml:space="preserve">реда отпечатайте </w:t>
+      </w:r>
+      <w:r>
+        <w:rPr>
+          <w:b/>
+          <w:lang w:val="bg-BG"/>
+        </w:rPr>
+        <w:t>звездичка</w:t>
+      </w:r>
+      <w:r>
+        <w:rPr>
+          <w:lang w:val="bg-BG"/>
+        </w:rPr>
+        <w:t xml:space="preserve">, </w:t>
+      </w:r>
+      <w:r>
+        <w:rPr>
+          <w:b/>
+        </w:rPr>
+        <w:t xml:space="preserve">n-2 </w:t>
+      </w:r>
+      <w:r>
+        <w:rPr>
+          <w:b/>
+          <w:lang w:val="bg-BG"/>
+        </w:rPr>
+        <w:t>интервала</w:t>
+      </w:r>
+      <w:r>
+        <w:rPr>
+          <w:lang w:val="bg-BG"/>
+        </w:rPr>
+        <w:t xml:space="preserve"> и пак </w:t>
+      </w:r>
+      <w:r>
+        <w:rPr>
+          <w:b/>
+          <w:lang w:val="bg-BG"/>
+        </w:rPr>
+        <w:t>звездичка</w:t>
+      </w:r>
+      <w:r>
+        <w:rPr>
+          <w:lang w:val="bg-BG"/>
+        </w:rPr>
+        <w:t xml:space="preserve">, а на последния ред отпечатайте отново </w:t>
+      </w:r>
+      <w:r>
+        <w:rPr>
+          <w:rStyle w:val="CodeChar"/>
+        </w:rPr>
+        <w:t>n</w:t>
+      </w:r>
+      <w:r>
+        <w:rPr>
+          <w:b/>
+        </w:rPr>
+        <w:t xml:space="preserve"> </w:t>
+      </w:r>
+      <w:r>
+        <w:rPr>
+          <w:b/>
+          <w:lang w:val="bg-BG"/>
+        </w:rPr>
+        <w:t>звездички</w:t>
+      </w:r>
+      <w:r>
+        <w:rPr>
+          <w:lang w:val="bg-BG"/>
+        </w:rPr>
+        <w:t>.</w:t>
+      </w:r>
+      <w:r>
+        <w:rPr>
+          <w:lang w:val="bg-BG"/>
+        </w:rPr>
+        <w:t xml:space="preserve"> Може да се наложи да използвате </w:t>
       </w:r>
       <w:r>
         <w:rPr>
@@ -3671,7 +4223,7 @@
     </w:p>
     <w:p>
       <w:pPr>
-        <w:pStyle w:val="ac"/>
+        <w:pStyle w:val="ListParagraph"/>
         <w:numPr>
           <w:ilvl w:val="0"/>
           <w:numId w:val="33"/>
@@ -3684,6 +4236,7 @@
         <w:rPr>
           <w:lang w:val="bg-BG"/>
         </w:rPr>
+        <w:lastRenderedPageBreak/>
         <w:t xml:space="preserve">Тествайте решението си в </w:t>
       </w:r>
       <w:r>
@@ -3701,10 +4254,10 @@
         </w:rPr>
         <w:t xml:space="preserve">системата: </w:t>
       </w:r>
-      <w:hyperlink r:id="rId20">
+      <w:hyperlink r:id="rId25">
         <w:r>
           <w:rPr>
-            <w:rStyle w:val="a9"/>
+            <w:rStyle w:val="Hyperlink"/>
             <w:lang w:val="bg-BG"/>
           </w:rPr>
           <w:t>https://judge.softuni.bg/Contests/Practice/Index/150#5</w:t>
@@ -3712,8 +4265,8 @@
       </w:hyperlink>
     </w:p>
     <w:sectPr>
-      <w:headerReference w:type="default" r:id="rId21"/>
-      <w:footerReference w:type="default" r:id="rId22"/>
+      <w:headerReference w:type="default" r:id="rId26"/>
+      <w:footerReference w:type="default" r:id="rId27"/>
       <w:pgSz w:w="11909" w:h="16834" w:code="9"/>
       <w:pgMar w:top="567" w:right="737" w:bottom="1077" w:left="737" w:header="567" w:footer="794" w:gutter="0"/>
       <w:cols w:space="720"/>
@@ -3724,7 +4277,7 @@
 </file>
 
 <file path=word/endnotes.xml><?xml version="1.0" encoding="utf-8"?>
-<w:endnotes xmlns:wpc="http://schemas.microsoft.com/office/word/2010/wordprocessingCanvas" xmlns:cx="http://schemas.microsoft.com/office/drawing/2014/chartex" xmlns:cx1="http://schemas.microsoft.com/office/drawing/2015/9/8/chartex" xmlns:mc="http://schemas.openxmlformats.org/markup-compatibility/2006" xmlns:o="urn:schemas-microsoft-com:office:office" xmlns:r="http://schemas.openxmlformats.org/officeDocument/2006/relationships" xmlns:m="http://schemas.openxmlformats.org/officeDocument/2006/math" xmlns:v="urn:schemas-microsoft-com:vml" xmlns:wp14="http://schemas.microsoft.com/office/word/2010/wordprocessingDrawing" xmlns:wp="http://schemas.openxmlformats.org/drawingml/2006/wordprocessingDrawing" xmlns:w10="urn:schemas-microsoft-com:office:word" xmlns:w="http://schemas.openxmlformats.org/wordprocessingml/2006/main" xmlns:w14="http://schemas.microsoft.com/office/word/2010/wordml" xmlns:w15="http://schemas.microsoft.com/office/word/2012/wordml" xmlns:w16se="http://schemas.microsoft.com/office/word/2015/wordml/symex" xmlns:wpg="http://schemas.microsoft.com/office/word/2010/wordprocessingGroup" xmlns:wpi="http://schemas.microsoft.com/office/word/2010/wordprocessingInk" xmlns:wne="http://schemas.microsoft.com/office/word/2006/wordml" xmlns:wps="http://schemas.microsoft.com/office/word/2010/wordprocessingShape" mc:Ignorable="w14 w15 w16se wp14">
+<w:endnotes xmlns:wpc="http://schemas.microsoft.com/office/word/2010/wordprocessingCanvas" xmlns:cx="http://schemas.microsoft.com/office/drawing/2014/chartex" xmlns:cx1="http://schemas.microsoft.com/office/drawing/2015/9/8/chartex" xmlns:cx2="http://schemas.microsoft.com/office/drawing/2015/10/21/chartex" xmlns:cx3="http://schemas.microsoft.com/office/drawing/2016/5/9/chartex" xmlns:cx4="http://schemas.microsoft.com/office/drawing/2016/5/10/chartex" xmlns:cx5="http://schemas.microsoft.com/office/drawing/2016/5/11/chartex" xmlns:mc="http://schemas.openxmlformats.org/markup-compatibility/2006" xmlns:o="urn:schemas-microsoft-com:office:office" xmlns:r="http://schemas.openxmlformats.org/officeDocument/2006/relationships" xmlns:m="http://schemas.openxmlformats.org/officeDocument/2006/math" xmlns:v="urn:schemas-microsoft-com:vml" xmlns:wp14="http://schemas.microsoft.com/office/word/2010/wordprocessingDrawing" xmlns:wp="http://schemas.openxmlformats.org/drawingml/2006/wordprocessingDrawing" xmlns:w10="urn:schemas-microsoft-com:office:word" xmlns:w="http://schemas.openxmlformats.org/wordprocessingml/2006/main" xmlns:w14="http://schemas.microsoft.com/office/word/2010/wordml" xmlns:w15="http://schemas.microsoft.com/office/word/2012/wordml" xmlns:w16se="http://schemas.microsoft.com/office/word/2015/wordml/symex" xmlns:wpg="http://schemas.microsoft.com/office/word/2010/wordprocessingGroup" xmlns:wpi="http://schemas.microsoft.com/office/word/2010/wordprocessingInk" xmlns:wne="http://schemas.microsoft.com/office/word/2006/wordml" xmlns:wps="http://schemas.microsoft.com/office/word/2010/wordprocessingShape" mc:Ignorable="w14 w15 w16se wp14">
   <w:endnote w:type="separator" w:id="-1">
     <w:p>
       <w:pPr>
@@ -3749,10 +4302,10 @@
 </file>
 
 <file path=word/footer1.xml><?xml version="1.0" encoding="utf-8"?>
-<w:ftr xmlns:wpc="http://schemas.microsoft.com/office/word/2010/wordprocessingCanvas" xmlns:cx="http://schemas.microsoft.com/office/drawing/2014/chartex" xmlns:cx1="http://schemas.microsoft.com/office/drawing/2015/9/8/chartex" xmlns:mc="http://schemas.openxmlformats.org/markup-compatibility/2006" xmlns:o="urn:schemas-microsoft-com:office:office" xmlns:r="http://schemas.openxmlformats.org/officeDocument/2006/relationships" xmlns:m="http://schemas.openxmlformats.org/officeDocument/2006/math" xmlns:v="urn:schemas-microsoft-com:vml" xmlns:wp14="http://schemas.microsoft.com/office/word/2010/wordprocessingDrawing" xmlns:wp="http://schemas.openxmlformats.org/drawingml/2006/wordprocessingDrawing" xmlns:w10="urn:schemas-microsoft-com:office:word" xmlns:w="http://schemas.openxmlformats.org/wordprocessingml/2006/main" xmlns:w14="http://schemas.microsoft.com/office/word/2010/wordml" xmlns:w15="http://schemas.microsoft.com/office/word/2012/wordml" xmlns:w16se="http://schemas.microsoft.com/office/word/2015/wordml/symex" xmlns:wpg="http://schemas.microsoft.com/office/word/2010/wordprocessingGroup" xmlns:wpi="http://schemas.microsoft.com/office/word/2010/wordprocessingInk" xmlns:wne="http://schemas.microsoft.com/office/word/2006/wordml" xmlns:wps="http://schemas.microsoft.com/office/word/2010/wordprocessingShape" mc:Ignorable="w14 w15 w16se wp14">
+<w:ftr xmlns:wpc="http://schemas.microsoft.com/office/word/2010/wordprocessingCanvas" xmlns:cx="http://schemas.microsoft.com/office/drawing/2014/chartex" xmlns:cx1="http://schemas.microsoft.com/office/drawing/2015/9/8/chartex" xmlns:cx2="http://schemas.microsoft.com/office/drawing/2015/10/21/chartex" xmlns:cx3="http://schemas.microsoft.com/office/drawing/2016/5/9/chartex" xmlns:cx4="http://schemas.microsoft.com/office/drawing/2016/5/10/chartex" xmlns:cx5="http://schemas.microsoft.com/office/drawing/2016/5/11/chartex" xmlns:mc="http://schemas.openxmlformats.org/markup-compatibility/2006" xmlns:o="urn:schemas-microsoft-com:office:office" xmlns:r="http://schemas.openxmlformats.org/officeDocument/2006/relationships" xmlns:m="http://schemas.openxmlformats.org/officeDocument/2006/math" xmlns:v="urn:schemas-microsoft-com:vml" xmlns:wp14="http://schemas.microsoft.com/office/word/2010/wordprocessingDrawing" xmlns:wp="http://schemas.openxmlformats.org/drawingml/2006/wordprocessingDrawing" xmlns:w10="urn:schemas-microsoft-com:office:word" xmlns:w="http://schemas.openxmlformats.org/wordprocessingml/2006/main" xmlns:w14="http://schemas.microsoft.com/office/word/2010/wordml" xmlns:w15="http://schemas.microsoft.com/office/word/2012/wordml" xmlns:w16se="http://schemas.microsoft.com/office/word/2015/wordml/symex" xmlns:wpg="http://schemas.microsoft.com/office/word/2010/wordprocessingGroup" xmlns:wpi="http://schemas.microsoft.com/office/word/2010/wordprocessingInk" xmlns:wne="http://schemas.microsoft.com/office/word/2006/wordml" xmlns:wps="http://schemas.microsoft.com/office/word/2010/wordprocessingShape" mc:Ignorable="w14 w15 w16se wp14">
   <w:p>
     <w:pPr>
-      <w:pStyle w:val="a5"/>
+      <w:pStyle w:val="Footer"/>
     </w:pPr>
     <w:r>
       <w:rPr>
@@ -3815,7 +4368,7 @@
         </mc:Choice>
         <mc:Fallback>
           <w:pict>
-            <v:line w14:anchorId="15C1C53F" id="Straight Connector 1" o:spid="_x0000_s1026" style="position:absolute;flip:y;z-index:251666432;visibility:visible;mso-wrap-style:square;mso-wrap-distance-left:9pt;mso-wrap-distance-top:0;mso-wrap-distance-right:9pt;mso-wrap-distance-bottom:0;mso-position-horizontal:absolute;mso-position-horizontal-relative:text;mso-position-vertical:absolute;mso-position-vertical-relative:text" from="-.1pt,5.7pt" to="520.7pt,5.7pt" o:gfxdata="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" strokecolor="#f37123" strokeweight="1pt">
+            <v:line w14:anchorId="2AA1B903" id="Straight Connector 1" o:spid="_x0000_s1026" style="position:absolute;flip:y;z-index:251666432;visibility:visible;mso-wrap-style:square;mso-wrap-distance-left:9pt;mso-wrap-distance-top:0;mso-wrap-distance-right:9pt;mso-wrap-distance-bottom:0;mso-position-horizontal:absolute;mso-position-horizontal-relative:text;mso-position-vertical:absolute;mso-position-vertical-relative:text" from="-.1pt,5.7pt" to="520.7pt,5.7pt" o:gfxdata="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" strokecolor="#f37123" strokeweight="1pt">
               <v:stroke endcap="round"/>
             </v:line>
           </w:pict>
@@ -4124,7 +4677,7 @@
                               <w:sz w:val="18"/>
                               <w:szCs w:val="18"/>
                             </w:rPr>
-                            <w:t>5</w:t>
+                            <w:t>1</w:t>
                           </w:r>
                           <w:r>
                             <w:rPr>
@@ -4182,7 +4735,7 @@
                               <w:sz w:val="18"/>
                               <w:szCs w:val="18"/>
                             </w:rPr>
-                            <w:t>5</w:t>
+                            <w:t>6</w:t>
                           </w:r>
                           <w:r>
                             <w:rPr>
@@ -4262,7 +4815,7 @@
                         <w:sz w:val="18"/>
                         <w:szCs w:val="18"/>
                       </w:rPr>
-                      <w:t>5</w:t>
+                      <w:t>1</w:t>
                     </w:r>
                     <w:r>
                       <w:rPr>
@@ -4320,7 +4873,7 @@
                         <w:sz w:val="18"/>
                         <w:szCs w:val="18"/>
                       </w:rPr>
-                      <w:t>5</w:t>
+                      <w:t>6</w:t>
                     </w:r>
                     <w:r>
                       <w:rPr>
@@ -4539,7 +5092,7 @@
                           <w:hyperlink r:id="rId2" w:history="1">
                             <w:r>
                               <w:rPr>
-                                <w:rStyle w:val="a9"/>
+                                <w:rStyle w:val="Hyperlink"/>
                                 <w:sz w:val="19"/>
                                 <w:szCs w:val="19"/>
                               </w:rPr>
@@ -4571,7 +5124,7 @@
                           <w:hyperlink r:id="rId3" w:history="1">
                             <w:r>
                               <w:rPr>
-                                <w:rStyle w:val="a9"/>
+                                <w:rStyle w:val="Hyperlink"/>
                                 <w:sz w:val="19"/>
                                 <w:szCs w:val="19"/>
                               </w:rPr>
@@ -5148,7 +5701,7 @@
                     <w:hyperlink r:id="rId23" w:history="1">
                       <w:r>
                         <w:rPr>
-                          <w:rStyle w:val="a9"/>
+                          <w:rStyle w:val="Hyperlink"/>
                           <w:sz w:val="19"/>
                           <w:szCs w:val="19"/>
                         </w:rPr>
@@ -5180,7 +5733,7 @@
                     <w:hyperlink r:id="rId24" w:history="1">
                       <w:r>
                         <w:rPr>
-                          <w:rStyle w:val="a9"/>
+                          <w:rStyle w:val="Hyperlink"/>
                           <w:sz w:val="19"/>
                           <w:szCs w:val="19"/>
                         </w:rPr>
@@ -5720,7 +6273,7 @@
 </file>
 
 <file path=word/footnotes.xml><?xml version="1.0" encoding="utf-8"?>
-<w:footnotes xmlns:wpc="http://schemas.microsoft.com/office/word/2010/wordprocessingCanvas" xmlns:cx="http://schemas.microsoft.com/office/drawing/2014/chartex" xmlns:cx1="http://schemas.microsoft.com/office/drawing/2015/9/8/chartex" xmlns:mc="http://schemas.openxmlformats.org/markup-compatibility/2006" xmlns:o="urn:schemas-microsoft-com:office:office" xmlns:r="http://schemas.openxmlformats.org/officeDocument/2006/relationships" xmlns:m="http://schemas.openxmlformats.org/officeDocument/2006/math" xmlns:v="urn:schemas-microsoft-com:vml" xmlns:wp14="http://schemas.microsoft.com/office/word/2010/wordprocessingDrawing" xmlns:wp="http://schemas.openxmlformats.org/drawingml/2006/wordprocessingDrawing" xmlns:w10="urn:schemas-microsoft-com:office:word" xmlns:w="http://schemas.openxmlformats.org/wordprocessingml/2006/main" xmlns:w14="http://schemas.microsoft.com/office/word/2010/wordml" xmlns:w15="http://schemas.microsoft.com/office/word/2012/wordml" xmlns:w16se="http://schemas.microsoft.com/office/word/2015/wordml/symex" xmlns:wpg="http://schemas.microsoft.com/office/word/2010/wordprocessingGroup" xmlns:wpi="http://schemas.microsoft.com/office/word/2010/wordprocessingInk" xmlns:wne="http://schemas.microsoft.com/office/word/2006/wordml" xmlns:wps="http://schemas.microsoft.com/office/word/2010/wordprocessingShape" mc:Ignorable="w14 w15 w16se wp14">
+<w:footnotes xmlns:wpc="http://schemas.microsoft.com/office/word/2010/wordprocessingCanvas" xmlns:cx="http://schemas.microsoft.com/office/drawing/2014/chartex" xmlns:cx1="http://schemas.microsoft.com/office/drawing/2015/9/8/chartex" xmlns:cx2="http://schemas.microsoft.com/office/drawing/2015/10/21/chartex" xmlns:cx3="http://schemas.microsoft.com/office/drawing/2016/5/9/chartex" xmlns:cx4="http://schemas.microsoft.com/office/drawing/2016/5/10/chartex" xmlns:cx5="http://schemas.microsoft.com/office/drawing/2016/5/11/chartex" xmlns:mc="http://schemas.openxmlformats.org/markup-compatibility/2006" xmlns:o="urn:schemas-microsoft-com:office:office" xmlns:r="http://schemas.openxmlformats.org/officeDocument/2006/relationships" xmlns:m="http://schemas.openxmlformats.org/officeDocument/2006/math" xmlns:v="urn:schemas-microsoft-com:vml" xmlns:wp14="http://schemas.microsoft.com/office/word/2010/wordprocessingDrawing" xmlns:wp="http://schemas.openxmlformats.org/drawingml/2006/wordprocessingDrawing" xmlns:w10="urn:schemas-microsoft-com:office:word" xmlns:w="http://schemas.openxmlformats.org/wordprocessingml/2006/main" xmlns:w14="http://schemas.microsoft.com/office/word/2010/wordml" xmlns:w15="http://schemas.microsoft.com/office/word/2012/wordml" xmlns:w16se="http://schemas.microsoft.com/office/word/2015/wordml/symex" xmlns:wpg="http://schemas.microsoft.com/office/word/2010/wordprocessingGroup" xmlns:wpi="http://schemas.microsoft.com/office/word/2010/wordprocessingInk" xmlns:wne="http://schemas.microsoft.com/office/word/2006/wordml" xmlns:wps="http://schemas.microsoft.com/office/word/2010/wordprocessingShape" mc:Ignorable="w14 w15 w16se wp14">
   <w:footnote w:type="separator" w:id="-1">
     <w:p>
       <w:pPr>
@@ -5745,10 +6298,10 @@
 </file>
 
 <file path=word/header1.xml><?xml version="1.0" encoding="utf-8"?>
-<w:hdr xmlns:wpc="http://schemas.microsoft.com/office/word/2010/wordprocessingCanvas" xmlns:cx="http://schemas.microsoft.com/office/drawing/2014/chartex" xmlns:cx1="http://schemas.microsoft.com/office/drawing/2015/9/8/chartex" xmlns:mc="http://schemas.openxmlformats.org/markup-compatibility/2006" xmlns:o="urn:schemas-microsoft-com:office:office" xmlns:r="http://schemas.openxmlformats.org/officeDocument/2006/relationships" xmlns:m="http://schemas.openxmlformats.org/officeDocument/2006/math" xmlns:v="urn:schemas-microsoft-com:vml" xmlns:wp14="http://schemas.microsoft.com/office/word/2010/wordprocessingDrawing" xmlns:wp="http://schemas.openxmlformats.org/drawingml/2006/wordprocessingDrawing" xmlns:w10="urn:schemas-microsoft-com:office:word" xmlns:w="http://schemas.openxmlformats.org/wordprocessingml/2006/main" xmlns:w14="http://schemas.microsoft.com/office/word/2010/wordml" xmlns:w15="http://schemas.microsoft.com/office/word/2012/wordml" xmlns:w16se="http://schemas.microsoft.com/office/word/2015/wordml/symex" xmlns:wpg="http://schemas.microsoft.com/office/word/2010/wordprocessingGroup" xmlns:wpi="http://schemas.microsoft.com/office/word/2010/wordprocessingInk" xmlns:wne="http://schemas.microsoft.com/office/word/2006/wordml" xmlns:wps="http://schemas.microsoft.com/office/word/2010/wordprocessingShape" mc:Ignorable="w14 w15 w16se wp14">
+<w:hdr xmlns:wpc="http://schemas.microsoft.com/office/word/2010/wordprocessingCanvas" xmlns:cx="http://schemas.microsoft.com/office/drawing/2014/chartex" xmlns:cx1="http://schemas.microsoft.com/office/drawing/2015/9/8/chartex" xmlns:cx2="http://schemas.microsoft.com/office/drawing/2015/10/21/chartex" xmlns:cx3="http://schemas.microsoft.com/office/drawing/2016/5/9/chartex" xmlns:cx4="http://schemas.microsoft.com/office/drawing/2016/5/10/chartex" xmlns:cx5="http://schemas.microsoft.com/office/drawing/2016/5/11/chartex" xmlns:mc="http://schemas.openxmlformats.org/markup-compatibility/2006" xmlns:o="urn:schemas-microsoft-com:office:office" xmlns:r="http://schemas.openxmlformats.org/officeDocument/2006/relationships" xmlns:m="http://schemas.openxmlformats.org/officeDocument/2006/math" xmlns:v="urn:schemas-microsoft-com:vml" xmlns:wp14="http://schemas.microsoft.com/office/word/2010/wordprocessingDrawing" xmlns:wp="http://schemas.openxmlformats.org/drawingml/2006/wordprocessingDrawing" xmlns:w10="urn:schemas-microsoft-com:office:word" xmlns:w="http://schemas.openxmlformats.org/wordprocessingml/2006/main" xmlns:w14="http://schemas.microsoft.com/office/word/2010/wordml" xmlns:w15="http://schemas.microsoft.com/office/word/2012/wordml" xmlns:w16se="http://schemas.microsoft.com/office/word/2015/wordml/symex" xmlns:wpg="http://schemas.microsoft.com/office/word/2010/wordprocessingGroup" xmlns:wpi="http://schemas.microsoft.com/office/word/2010/wordprocessingInk" xmlns:wne="http://schemas.microsoft.com/office/word/2006/wordml" xmlns:wps="http://schemas.microsoft.com/office/word/2010/wordprocessingShape" mc:Ignorable="w14 w15 w16se wp14">
   <w:p>
     <w:pPr>
-      <w:pStyle w:val="a3"/>
+      <w:pStyle w:val="Header"/>
       <w:ind w:hanging="1134"/>
     </w:pPr>
   </w:p>
@@ -5756,7 +6309,7 @@
 </file>
 
 <file path=word/numbering.xml><?xml version="1.0" encoding="utf-8"?>
-<w:numbering xmlns:wpc="http://schemas.microsoft.com/office/word/2010/wordprocessingCanvas" xmlns:cx="http://schemas.microsoft.com/office/drawing/2014/chartex" xmlns:cx1="http://schemas.microsoft.com/office/drawing/2015/9/8/chartex" xmlns:mc="http://schemas.openxmlformats.org/markup-compatibility/2006" xmlns:o="urn:schemas-microsoft-com:office:office" xmlns:r="http://schemas.openxmlformats.org/officeDocument/2006/relationships" xmlns:m="http://schemas.openxmlformats.org/officeDocument/2006/math" xmlns:v="urn:schemas-microsoft-com:vml" xmlns:wp14="http://schemas.microsoft.com/office/word/2010/wordprocessingDrawing" xmlns:wp="http://schemas.openxmlformats.org/drawingml/2006/wordprocessingDrawing" xmlns:w10="urn:schemas-microsoft-com:office:word" xmlns:w="http://schemas.openxmlformats.org/wordprocessingml/2006/main" xmlns:w14="http://schemas.microsoft.com/office/word/2010/wordml" xmlns:w15="http://schemas.microsoft.com/office/word/2012/wordml" xmlns:w16se="http://schemas.microsoft.com/office/word/2015/wordml/symex" xmlns:wpg="http://schemas.microsoft.com/office/word/2010/wordprocessingGroup" xmlns:wpi="http://schemas.microsoft.com/office/word/2010/wordprocessingInk" xmlns:wne="http://schemas.microsoft.com/office/word/2006/wordml" xmlns:wps="http://schemas.microsoft.com/office/word/2010/wordprocessingShape" mc:Ignorable="w14 w15 w16se wp14">
+<w:numbering xmlns:wpc="http://schemas.microsoft.com/office/word/2010/wordprocessingCanvas" xmlns:cx="http://schemas.microsoft.com/office/drawing/2014/chartex" xmlns:cx1="http://schemas.microsoft.com/office/drawing/2015/9/8/chartex" xmlns:cx2="http://schemas.microsoft.com/office/drawing/2015/10/21/chartex" xmlns:cx3="http://schemas.microsoft.com/office/drawing/2016/5/9/chartex" xmlns:cx4="http://schemas.microsoft.com/office/drawing/2016/5/10/chartex" xmlns:cx5="http://schemas.microsoft.com/office/drawing/2016/5/11/chartex" xmlns:mc="http://schemas.openxmlformats.org/markup-compatibility/2006" xmlns:o="urn:schemas-microsoft-com:office:office" xmlns:r="http://schemas.openxmlformats.org/officeDocument/2006/relationships" xmlns:m="http://schemas.openxmlformats.org/officeDocument/2006/math" xmlns:v="urn:schemas-microsoft-com:vml" xmlns:wp14="http://schemas.microsoft.com/office/word/2010/wordprocessingDrawing" xmlns:wp="http://schemas.openxmlformats.org/drawingml/2006/wordprocessingDrawing" xmlns:w10="urn:schemas-microsoft-com:office:word" xmlns:w="http://schemas.openxmlformats.org/wordprocessingml/2006/main" xmlns:w14="http://schemas.microsoft.com/office/word/2010/wordml" xmlns:w15="http://schemas.microsoft.com/office/word/2012/wordml" xmlns:w16se="http://schemas.microsoft.com/office/word/2015/wordml/symex" xmlns:wpg="http://schemas.microsoft.com/office/word/2010/wordprocessingGroup" xmlns:wpi="http://schemas.microsoft.com/office/word/2010/wordprocessingInk" xmlns:wne="http://schemas.microsoft.com/office/word/2006/wordml" xmlns:wps="http://schemas.microsoft.com/office/word/2010/wordprocessingShape" mc:Ignorable="w14 w15 w16se wp14">
   <w:abstractNum w:abstractNumId="0" w15:restartNumberingAfterBreak="0">
     <w:nsid w:val="011C2D9E"/>
     <w:multiLevelType w:val="hybridMultilevel"/>
@@ -7733,7 +8286,7 @@
     <w:lvl w:ilvl="0" w:tplc="018CA32A">
       <w:start w:val="1"/>
       <w:numFmt w:val="decimal"/>
-      <w:pStyle w:val="2"/>
+      <w:pStyle w:val="Heading2"/>
       <w:lvlText w:val="%1."/>
       <w:lvlJc w:val="left"/>
       <w:pPr>
@@ -9835,7 +10388,7 @@
       </w:pPr>
     </w:pPrDefault>
   </w:docDefaults>
-  <w:latentStyles w:defLockedState="0" w:defUIPriority="99" w:defSemiHidden="0" w:defUnhideWhenUsed="0" w:defQFormat="0" w:count="371">
+  <w:latentStyles w:defLockedState="0" w:defUIPriority="99" w:defSemiHidden="0" w:defUnhideWhenUsed="0" w:defQFormat="0" w:count="374">
     <w:lsdException w:name="Normal" w:uiPriority="0" w:qFormat="1"/>
     <w:lsdException w:name="heading 1" w:uiPriority="9" w:qFormat="1"/>
     <w:lsdException w:name="heading 2" w:semiHidden="1" w:uiPriority="9" w:unhideWhenUsed="1" w:qFormat="1"/>
@@ -9941,7 +10494,6 @@
     <w:lsdException w:name="HTML Sample" w:semiHidden="1" w:unhideWhenUsed="1"/>
     <w:lsdException w:name="HTML Typewriter" w:semiHidden="1" w:unhideWhenUsed="1"/>
     <w:lsdException w:name="HTML Variable" w:semiHidden="1" w:unhideWhenUsed="1"/>
-    <w:lsdException w:name="Normal Table" w:semiHidden="1" w:unhideWhenUsed="1"/>
     <w:lsdException w:name="annotation subject" w:semiHidden="1" w:unhideWhenUsed="1"/>
     <w:lsdException w:name="No List" w:semiHidden="1" w:unhideWhenUsed="1"/>
     <w:lsdException w:name="Outline List 1" w:semiHidden="1" w:unhideWhenUsed="1"/>
@@ -9986,7 +10538,6 @@
     <w:lsdException w:name="Table Professional" w:semiHidden="1" w:unhideWhenUsed="1"/>
     <w:lsdException w:name="Table Subtle 1" w:semiHidden="1" w:unhideWhenUsed="1"/>
     <w:lsdException w:name="Table Subtle 2" w:semiHidden="1" w:unhideWhenUsed="1"/>
-    <w:lsdException w:name="Table Web 1" w:semiHidden="1" w:unhideWhenUsed="1"/>
     <w:lsdException w:name="Table Web 2" w:semiHidden="1" w:unhideWhenUsed="1"/>
     <w:lsdException w:name="Table Web 3" w:semiHidden="1" w:unhideWhenUsed="1"/>
     <w:lsdException w:name="Balloon Text" w:semiHidden="1" w:unhideWhenUsed="1"/>
@@ -10207,8 +10758,11 @@
     <w:lsdException w:name="List Table 5 Dark Accent 6" w:uiPriority="50"/>
     <w:lsdException w:name="List Table 6 Colorful Accent 6" w:uiPriority="51"/>
     <w:lsdException w:name="List Table 7 Colorful Accent 6" w:uiPriority="52"/>
+    <w:lsdException w:name="Mention" w:semiHidden="1" w:unhideWhenUsed="1"/>
+    <w:lsdException w:name="Smart Hyperlink" w:semiHidden="1" w:unhideWhenUsed="1"/>
+    <w:lsdException w:name="Hashtag" w:semiHidden="1" w:unhideWhenUsed="1"/>
   </w:latentStyles>
-  <w:style w:type="paragraph" w:default="1" w:styleId="a">
+  <w:style w:type="paragraph" w:default="1" w:styleId="Normal">
     <w:name w:val="Normal"/>
     <w:qFormat/>
     <w:rsid w:val="008063E1"/>
@@ -10216,11 +10770,11 @@
       <w:spacing w:before="80" w:after="120"/>
     </w:pPr>
   </w:style>
-  <w:style w:type="paragraph" w:styleId="1">
+  <w:style w:type="paragraph" w:styleId="Heading1">
     <w:name w:val="heading 1"/>
-    <w:basedOn w:val="a"/>
-    <w:next w:val="a"/>
-    <w:link w:val="10"/>
+    <w:basedOn w:val="Normal"/>
+    <w:next w:val="Normal"/>
+    <w:link w:val="Heading1Char"/>
     <w:uiPriority w:val="9"/>
     <w:qFormat/>
     <w:rsid w:val="009254B7"/>
@@ -10238,11 +10792,11 @@
       <w:szCs w:val="32"/>
     </w:rPr>
   </w:style>
-  <w:style w:type="paragraph" w:styleId="2">
+  <w:style w:type="paragraph" w:styleId="Heading2">
     <w:name w:val="heading 2"/>
-    <w:basedOn w:val="a"/>
-    <w:next w:val="a"/>
-    <w:link w:val="20"/>
+    <w:basedOn w:val="Normal"/>
+    <w:next w:val="Normal"/>
+    <w:link w:val="Heading2Char"/>
     <w:uiPriority w:val="9"/>
     <w:qFormat/>
     <w:rsid w:val="0079305D"/>
@@ -10264,11 +10818,11 @@
       <w:lang w:val="bg-BG"/>
     </w:rPr>
   </w:style>
-  <w:style w:type="paragraph" w:styleId="3">
+  <w:style w:type="paragraph" w:styleId="Heading3">
     <w:name w:val="heading 3"/>
-    <w:basedOn w:val="a"/>
-    <w:next w:val="a"/>
-    <w:link w:val="30"/>
+    <w:basedOn w:val="Normal"/>
+    <w:next w:val="Normal"/>
+    <w:link w:val="Heading3Char"/>
     <w:uiPriority w:val="9"/>
     <w:unhideWhenUsed/>
     <w:qFormat/>
@@ -10287,11 +10841,11 @@
       <w:szCs w:val="32"/>
     </w:rPr>
   </w:style>
-  <w:style w:type="paragraph" w:styleId="4">
+  <w:style w:type="paragraph" w:styleId="Heading4">
     <w:name w:val="heading 4"/>
-    <w:basedOn w:val="a"/>
-    <w:next w:val="a"/>
-    <w:link w:val="40"/>
+    <w:basedOn w:val="Normal"/>
+    <w:next w:val="Normal"/>
+    <w:link w:val="Heading4Char"/>
     <w:uiPriority w:val="9"/>
     <w:unhideWhenUsed/>
     <w:qFormat/>
@@ -10310,11 +10864,11 @@
       <w:sz w:val="28"/>
     </w:rPr>
   </w:style>
-  <w:style w:type="paragraph" w:styleId="5">
+  <w:style w:type="paragraph" w:styleId="Heading5">
     <w:name w:val="heading 5"/>
-    <w:basedOn w:val="a"/>
-    <w:next w:val="a"/>
-    <w:link w:val="50"/>
+    <w:basedOn w:val="Normal"/>
+    <w:next w:val="Normal"/>
+    <w:link w:val="Heading5Char"/>
     <w:uiPriority w:val="9"/>
     <w:semiHidden/>
     <w:unhideWhenUsed/>
@@ -10332,13 +10886,13 @@
       <w:color w:val="B2500E"/>
     </w:rPr>
   </w:style>
-  <w:style w:type="character" w:default="1" w:styleId="a0">
+  <w:style w:type="character" w:default="1" w:styleId="DefaultParagraphFont">
     <w:name w:val="Default Paragraph Font"/>
     <w:uiPriority w:val="1"/>
     <w:semiHidden/>
     <w:unhideWhenUsed/>
   </w:style>
-  <w:style w:type="table" w:default="1" w:styleId="a1">
+  <w:style w:type="table" w:default="1" w:styleId="TableNormal">
     <w:name w:val="Normal Table"/>
     <w:uiPriority w:val="99"/>
     <w:semiHidden/>
@@ -10353,16 +10907,16 @@
       </w:tblCellMar>
     </w:tblPr>
   </w:style>
-  <w:style w:type="numbering" w:default="1" w:styleId="a2">
+  <w:style w:type="numbering" w:default="1" w:styleId="NoList">
     <w:name w:val="No List"/>
     <w:uiPriority w:val="99"/>
     <w:semiHidden/>
     <w:unhideWhenUsed/>
   </w:style>
-  <w:style w:type="paragraph" w:styleId="a3">
+  <w:style w:type="paragraph" w:styleId="Header">
     <w:name w:val="header"/>
-    <w:basedOn w:val="a"/>
-    <w:link w:val="a4"/>
+    <w:basedOn w:val="Normal"/>
+    <w:link w:val="HeaderChar"/>
     <w:uiPriority w:val="99"/>
     <w:unhideWhenUsed/>
     <w:rsid w:val="008068A2"/>
@@ -10374,17 +10928,17 @@
       <w:spacing w:after="0" w:line="240" w:lineRule="auto"/>
     </w:pPr>
   </w:style>
-  <w:style w:type="character" w:customStyle="1" w:styleId="a4">
-    <w:name w:val="Горен колонтитул Знак"/>
-    <w:basedOn w:val="a0"/>
-    <w:link w:val="a3"/>
+  <w:style w:type="character" w:customStyle="1" w:styleId="HeaderChar">
+    <w:name w:val="Header Char"/>
+    <w:basedOn w:val="DefaultParagraphFont"/>
+    <w:link w:val="Header"/>
     <w:uiPriority w:val="99"/>
     <w:rsid w:val="008068A2"/>
   </w:style>
-  <w:style w:type="paragraph" w:styleId="a5">
+  <w:style w:type="paragraph" w:styleId="Footer">
     <w:name w:val="footer"/>
-    <w:basedOn w:val="a"/>
-    <w:link w:val="a6"/>
+    <w:basedOn w:val="Normal"/>
+    <w:link w:val="FooterChar"/>
     <w:uiPriority w:val="99"/>
     <w:unhideWhenUsed/>
     <w:rsid w:val="008068A2"/>
@@ -10396,17 +10950,17 @@
       <w:spacing w:after="0" w:line="240" w:lineRule="auto"/>
     </w:pPr>
   </w:style>
-  <w:style w:type="character" w:customStyle="1" w:styleId="a6">
-    <w:name w:val="Долен колонтитул Знак"/>
-    <w:basedOn w:val="a0"/>
-    <w:link w:val="a5"/>
+  <w:style w:type="character" w:customStyle="1" w:styleId="FooterChar">
+    <w:name w:val="Footer Char"/>
+    <w:basedOn w:val="DefaultParagraphFont"/>
+    <w:link w:val="Footer"/>
     <w:uiPriority w:val="99"/>
     <w:rsid w:val="008068A2"/>
   </w:style>
-  <w:style w:type="paragraph" w:styleId="a7">
+  <w:style w:type="paragraph" w:styleId="BalloonText">
     <w:name w:val="Balloon Text"/>
-    <w:basedOn w:val="a"/>
-    <w:link w:val="a8"/>
+    <w:basedOn w:val="Normal"/>
+    <w:link w:val="BalloonTextChar"/>
     <w:uiPriority w:val="99"/>
     <w:semiHidden/>
     <w:unhideWhenUsed/>
@@ -10420,10 +10974,10 @@
       <w:szCs w:val="16"/>
     </w:rPr>
   </w:style>
-  <w:style w:type="character" w:customStyle="1" w:styleId="a8">
-    <w:name w:val="Изнесен текст Знак"/>
-    <w:basedOn w:val="a0"/>
-    <w:link w:val="a7"/>
+  <w:style w:type="character" w:customStyle="1" w:styleId="BalloonTextChar">
+    <w:name w:val="Balloon Text Char"/>
+    <w:basedOn w:val="DefaultParagraphFont"/>
+    <w:link w:val="BalloonText"/>
     <w:uiPriority w:val="99"/>
     <w:semiHidden/>
     <w:rsid w:val="00564D7B"/>
@@ -10433,9 +10987,9 @@
       <w:szCs w:val="16"/>
     </w:rPr>
   </w:style>
-  <w:style w:type="character" w:styleId="a9">
+  <w:style w:type="character" w:styleId="Hyperlink">
     <w:name w:val="Hyperlink"/>
-    <w:basedOn w:val="a0"/>
+    <w:basedOn w:val="DefaultParagraphFont"/>
     <w:uiPriority w:val="99"/>
     <w:unhideWhenUsed/>
     <w:rsid w:val="0079324A"/>
@@ -10444,10 +10998,10 @@
       <w:u w:val="single"/>
     </w:rPr>
   </w:style>
-  <w:style w:type="character" w:customStyle="1" w:styleId="10">
-    <w:name w:val="Заглавие 1 Знак"/>
-    <w:basedOn w:val="a0"/>
-    <w:link w:val="1"/>
+  <w:style w:type="character" w:customStyle="1" w:styleId="Heading1Char">
+    <w:name w:val="Heading 1 Char"/>
+    <w:basedOn w:val="DefaultParagraphFont"/>
+    <w:link w:val="Heading1"/>
     <w:uiPriority w:val="9"/>
     <w:rsid w:val="009254B7"/>
     <w:rPr>
@@ -10458,10 +11012,10 @@
       <w:szCs w:val="32"/>
     </w:rPr>
   </w:style>
-  <w:style w:type="character" w:customStyle="1" w:styleId="20">
-    <w:name w:val="Заглавие 2 Знак"/>
-    <w:basedOn w:val="a0"/>
-    <w:link w:val="2"/>
+  <w:style w:type="character" w:customStyle="1" w:styleId="Heading2Char">
+    <w:name w:val="Heading 2 Char"/>
+    <w:basedOn w:val="DefaultParagraphFont"/>
+    <w:link w:val="Heading2"/>
     <w:uiPriority w:val="9"/>
     <w:rsid w:val="0079305D"/>
     <w:rPr>
@@ -10473,9 +11027,9 @@
       <w:lang w:val="bg-BG"/>
     </w:rPr>
   </w:style>
-  <w:style w:type="paragraph" w:styleId="aa">
+  <w:style w:type="paragraph" w:styleId="NormalWeb">
     <w:name w:val="Normal (Web)"/>
-    <w:basedOn w:val="a"/>
+    <w:basedOn w:val="Normal"/>
     <w:uiPriority w:val="99"/>
     <w:semiHidden/>
     <w:unhideWhenUsed/>
@@ -10489,9 +11043,9 @@
       <w:szCs w:val="24"/>
     </w:rPr>
   </w:style>
-  <w:style w:type="character" w:styleId="ab">
+  <w:style w:type="character" w:styleId="Strong">
     <w:name w:val="Strong"/>
-    <w:basedOn w:val="a0"/>
+    <w:basedOn w:val="DefaultParagraphFont"/>
     <w:uiPriority w:val="22"/>
     <w:qFormat/>
     <w:rsid w:val="00524789"/>
@@ -10500,10 +11054,10 @@
       <w:bCs/>
     </w:rPr>
   </w:style>
-  <w:style w:type="character" w:customStyle="1" w:styleId="30">
-    <w:name w:val="Заглавие 3 Знак"/>
-    <w:basedOn w:val="a0"/>
-    <w:link w:val="3"/>
+  <w:style w:type="character" w:customStyle="1" w:styleId="Heading3Char">
+    <w:name w:val="Heading 3 Char"/>
+    <w:basedOn w:val="DefaultParagraphFont"/>
+    <w:link w:val="Heading3"/>
     <w:uiPriority w:val="9"/>
     <w:rsid w:val="008C5930"/>
     <w:rPr>
@@ -10514,10 +11068,10 @@
       <w:szCs w:val="32"/>
     </w:rPr>
   </w:style>
-  <w:style w:type="character" w:customStyle="1" w:styleId="40">
-    <w:name w:val="Заглавие 4 Знак"/>
-    <w:basedOn w:val="a0"/>
-    <w:link w:val="4"/>
+  <w:style w:type="character" w:customStyle="1" w:styleId="Heading4Char">
+    <w:name w:val="Heading 4 Char"/>
+    <w:basedOn w:val="DefaultParagraphFont"/>
+    <w:link w:val="Heading4"/>
     <w:uiPriority w:val="9"/>
     <w:rsid w:val="008C5930"/>
     <w:rPr>
@@ -10528,9 +11082,9 @@
       <w:sz w:val="28"/>
     </w:rPr>
   </w:style>
-  <w:style w:type="paragraph" w:styleId="ac">
+  <w:style w:type="paragraph" w:styleId="ListParagraph">
     <w:name w:val="List Paragraph"/>
-    <w:basedOn w:val="a"/>
+    <w:basedOn w:val="Normal"/>
     <w:uiPriority w:val="34"/>
     <w:qFormat/>
     <w:rsid w:val="008617B5"/>
@@ -10539,9 +11093,9 @@
       <w:contextualSpacing/>
     </w:pPr>
   </w:style>
-  <w:style w:type="character" w:styleId="ad">
+  <w:style w:type="character" w:styleId="FollowedHyperlink">
     <w:name w:val="FollowedHyperlink"/>
-    <w:basedOn w:val="a0"/>
+    <w:basedOn w:val="DefaultParagraphFont"/>
     <w:uiPriority w:val="99"/>
     <w:semiHidden/>
     <w:unhideWhenUsed/>
@@ -10551,10 +11105,10 @@
       <w:u w:val="single"/>
     </w:rPr>
   </w:style>
-  <w:style w:type="character" w:customStyle="1" w:styleId="50">
-    <w:name w:val="Заглавие 5 Знак"/>
-    <w:basedOn w:val="a0"/>
-    <w:link w:val="5"/>
+  <w:style w:type="character" w:customStyle="1" w:styleId="Heading5Char">
+    <w:name w:val="Heading 5 Char"/>
+    <w:basedOn w:val="DefaultParagraphFont"/>
+    <w:link w:val="Heading5"/>
     <w:uiPriority w:val="9"/>
     <w:semiHidden/>
     <w:rsid w:val="008C5930"/>
@@ -10566,7 +11120,7 @@
   </w:style>
   <w:style w:type="paragraph" w:customStyle="1" w:styleId="Code">
     <w:name w:val="Code"/>
-    <w:basedOn w:val="a"/>
+    <w:basedOn w:val="Normal"/>
     <w:link w:val="CodeChar"/>
     <w:qFormat/>
     <w:rsid w:val="008063E1"/>
@@ -10578,7 +11132,7 @@
   </w:style>
   <w:style w:type="character" w:customStyle="1" w:styleId="CodeChar">
     <w:name w:val="Code Char"/>
-    <w:basedOn w:val="a0"/>
+    <w:basedOn w:val="DefaultParagraphFont"/>
     <w:link w:val="Code"/>
     <w:rsid w:val="008063E1"/>
     <w:rPr>
@@ -10587,9 +11141,9 @@
       <w:noProof/>
     </w:rPr>
   </w:style>
-  <w:style w:type="table" w:styleId="ae">
+  <w:style w:type="table" w:styleId="TableGrid">
     <w:name w:val="Table Grid"/>
-    <w:basedOn w:val="a1"/>
+    <w:basedOn w:val="TableNormal"/>
     <w:uiPriority w:val="59"/>
     <w:rsid w:val="00CD2B0A"/>
     <w:pPr>
@@ -10606,9 +11160,9 @@
       </w:tblBorders>
     </w:tblPr>
   </w:style>
-  <w:style w:type="table" w:styleId="11">
+  <w:style w:type="table" w:styleId="GridTable1Light-Accent1">
     <w:name w:val="Grid Table 1 Light Accent 1"/>
-    <w:basedOn w:val="a1"/>
+    <w:basedOn w:val="TableNormal"/>
     <w:uiPriority w:val="46"/>
     <w:pPr>
       <w:spacing w:after="0" w:line="240" w:lineRule="auto"/>
@@ -10955,7 +11509,7 @@
 </file>
 
 <file path=customXml/itemProps1.xml><?xml version="1.0" encoding="utf-8"?>
-<ds:datastoreItem xmlns:ds="http://schemas.openxmlformats.org/officeDocument/2006/customXml" ds:itemID="{45D61529-75C2-4364-B33B-73A8D4EFF2AA}">
+<ds:datastoreItem xmlns:ds="http://schemas.openxmlformats.org/officeDocument/2006/customXml" ds:itemID="{6B3E81DA-C6F0-4FF3-A752-81C0FD461E48}">
   <ds:schemaRefs>
     <ds:schemaRef ds:uri="http://schemas.openxmlformats.org/officeDocument/2006/bibliography"/>
   </ds:schemaRefs>

</xml_diff>